<commit_message>
Part A design and flowchart
</commit_message>
<xml_diff>
--- a/Project2_Report.docx
+++ b/Project2_Report.docx
@@ -304,7 +304,119 @@
         <w:t>2.0 Program Design</w:t>
       </w:r>
     </w:p>
+    <w:p>
+      <w:r>
+        <w:t>To simplify the testing process, this program has the input string inside the data section of memory instead of taking user’s input.</w:t>
+      </w:r>
+    </w:p>
+    <w:p>
+      <w:pPr>
+        <w:pStyle w:val="Heading2"/>
+      </w:pPr>
+      <w:r>
+        <w:t>Part A</w:t>
+      </w:r>
+    </w:p>
+    <w:p>
+      <w:r>
+        <w:t xml:space="preserve">Execution began at the start label where we load the string address into $t0. Afterwards, we enter the “text loop” were we step through every character until NULL termination. For each character we invoke the “count letter” subroutine in which we process the letter. The letter must be stored in $t1 for the subroutine. The “count letter” subroutine will first convert the letter to lowercase and the load the character set “KNIGHTS” memory address into $s0. We step through each character in the character set and </w:t>
+      </w:r>
+      <w:r>
+        <w:t xml:space="preserve">compare the current letter to the letter in the character set; if the current letter matches any letter </w:t>
+      </w:r>
+      <w:r>
+        <w:t xml:space="preserve">in the character set, then we invoke the “valid charset letter” subroutine where we increment the count of specific letter in the counter integer array. We repeat this process until the end of the string. Afterwards, we invoke </w:t>
+      </w:r>
+      <w:proofErr w:type="spellStart"/>
+      <w:r>
+        <w:t>print_output</w:t>
+      </w:r>
+      <w:proofErr w:type="spellEnd"/>
+      <w:r>
+        <w:t xml:space="preserve"> with $t7 set to 1 to display the count of each letter in the console output and we call </w:t>
+      </w:r>
+      <w:proofErr w:type="spellStart"/>
+      <w:r>
+        <w:t>print_output</w:t>
+      </w:r>
+      <w:proofErr w:type="spellEnd"/>
+      <w:r>
+        <w:t xml:space="preserve"> again with $t7 set to 0 to display the count of each letter using a histogram format in the console output.</w:t>
+      </w:r>
+    </w:p>
+    <w:p>
+      <w:pPr>
+        <w:pStyle w:val="Heading2"/>
+      </w:pPr>
+      <w:r>
+        <w:t>Part B</w:t>
+      </w:r>
+    </w:p>
+    <w:p>
+      <w:r>
+        <w:t xml:space="preserve">Part B also achieves the same output as Part A but with reduced dynamic instruction count and reduced energy consumption. Execution also begins at the start label </w:t>
+      </w:r>
+      <w:r>
+        <w:t>where</w:t>
+      </w:r>
+      <w:r>
+        <w:t xml:space="preserve"> we load the input string into $t7 and step through each character until NULL termination. </w:t>
+      </w:r>
+    </w:p>
     <w:p/>
+    <w:p>
+      <w:pPr>
+        <w:keepNext/>
+        <w:jc w:val="center"/>
+      </w:pPr>
+      <w:r>
+        <w:lastRenderedPageBreak/>
+        <w:drawing>
+          <wp:inline distT="0" distB="0" distL="0" distR="0" wp14:anchorId="0CA7AA4C" wp14:editId="6D084C33">
+            <wp:extent cx="5295900" cy="5263649"/>
+            <wp:effectExtent l="0" t="0" r="0" b="0"/>
+            <wp:docPr id="1114420931" name="Picture 1" descr="A diagram of a computer program&#10;&#10;Description automatically generated"/>
+            <wp:cNvGraphicFramePr>
+              <a:graphicFrameLocks xmlns:a="http://schemas.openxmlformats.org/drawingml/2006/main" noChangeAspect="1"/>
+            </wp:cNvGraphicFramePr>
+            <a:graphic xmlns:a="http://schemas.openxmlformats.org/drawingml/2006/main">
+              <a:graphicData uri="http://schemas.openxmlformats.org/drawingml/2006/picture">
+                <pic:pic xmlns:pic="http://schemas.openxmlformats.org/drawingml/2006/picture">
+                  <pic:nvPicPr>
+                    <pic:cNvPr id="1114420931" name="Picture 1" descr="A diagram of a computer program&#10;&#10;Description automatically generated"/>
+                    <pic:cNvPicPr/>
+                  </pic:nvPicPr>
+                  <pic:blipFill>
+                    <a:blip r:embed="rId6"/>
+                    <a:stretch>
+                      <a:fillRect/>
+                    </a:stretch>
+                  </pic:blipFill>
+                  <pic:spPr>
+                    <a:xfrm>
+                      <a:off x="0" y="0"/>
+                      <a:ext cx="5296735" cy="5264479"/>
+                    </a:xfrm>
+                    <a:prstGeom prst="rect">
+                      <a:avLst/>
+                    </a:prstGeom>
+                  </pic:spPr>
+                </pic:pic>
+              </a:graphicData>
+            </a:graphic>
+          </wp:inline>
+        </w:drawing>
+      </w:r>
+    </w:p>
+    <w:p>
+      <w:pPr>
+        <w:pStyle w:val="Caption"/>
+        <w:jc w:val="center"/>
+      </w:pPr>
+      <w:r>
+        <w:t>Part A</w:t>
+      </w:r>
+    </w:p>
     <w:p>
       <w:pPr>
         <w:pStyle w:val="Heading1"/>
@@ -1147,6 +1259,25 @@
       <w:contextualSpacing/>
     </w:pPr>
   </w:style>
+  <w:style w:type="paragraph" w:styleId="Caption">
+    <w:name w:val="caption"/>
+    <w:basedOn w:val="Normal"/>
+    <w:next w:val="Normal"/>
+    <w:uiPriority w:val="35"/>
+    <w:unhideWhenUsed/>
+    <w:qFormat/>
+    <w:rsid w:val="00337499"/>
+    <w:pPr>
+      <w:spacing w:after="200" w:line="240" w:lineRule="auto"/>
+    </w:pPr>
+    <w:rPr>
+      <w:i/>
+      <w:iCs/>
+      <w:color w:val="44546A" w:themeColor="text2"/>
+      <w:sz w:val="18"/>
+      <w:szCs w:val="18"/>
+    </w:rPr>
+  </w:style>
 </w:styles>
 </file>
 

</xml_diff>

<commit_message>
Part B Design/Flowchart & Symbols Table
</commit_message>
<xml_diff>
--- a/Project2_Report.docx
+++ b/Project2_Report.docx
@@ -103,7 +103,7 @@
           <w:szCs w:val="28"/>
         </w:rPr>
       </w:pPr>
-      <w:hyperlink r:id="rId5" w:history="1">
+      <w:hyperlink r:id="rId6" w:history="1">
         <w:r>
           <w:rPr>
             <w:rStyle w:val="Hyperlink"/>
@@ -213,71 +213,42 @@
     </w:p>
     <w:p>
       <w:pPr>
-        <w:rPr>
-          <w:rFonts w:ascii="Times New Roman" w:hAnsi="Times New Roman" w:cs="Times New Roman"/>
+        <w:pStyle w:val="Heading1"/>
+        <w:rPr>
+          <w:rFonts w:ascii="Times New Roman" w:eastAsiaTheme="minorHAnsi" w:hAnsi="Times New Roman" w:cs="Times New Roman"/>
+          <w:color w:val="auto"/>
+          <w:sz w:val="22"/>
+          <w:szCs w:val="22"/>
         </w:rPr>
       </w:pPr>
       <w:r>
         <w:rPr>
-          <w:rFonts w:ascii="Times New Roman" w:hAnsi="Times New Roman" w:cs="Times New Roman"/>
-        </w:rPr>
-        <w:t>The goal of this project is to introduce the students to the algorithm development through string processing. String processing is one of the most common applications of algorithm</w:t>
+          <w:rFonts w:ascii="Times New Roman" w:eastAsiaTheme="minorHAnsi" w:hAnsi="Times New Roman" w:cs="Times New Roman"/>
+          <w:color w:val="auto"/>
+          <w:sz w:val="22"/>
+          <w:szCs w:val="22"/>
+        </w:rPr>
+        <w:t>The goal of this project is to introduce students to algorithm development through string processing, which is one of the most common applications of algorithms and has a wide range of uses. Some of the applications of string processing include search indexing, text documents, regular expression (RegEx) operations, Unicode handling, HTTP protocol, terminal operations, and more.</w:t>
       </w:r>
+    </w:p>
+    <w:p>
+      <w:pPr>
+        <w:pStyle w:val="Heading1"/>
+        <w:rPr>
+          <w:rFonts w:ascii="Times New Roman" w:eastAsiaTheme="minorHAnsi" w:hAnsi="Times New Roman" w:cs="Times New Roman"/>
+          <w:color w:val="auto"/>
+          <w:sz w:val="22"/>
+          <w:szCs w:val="22"/>
+        </w:rPr>
+      </w:pPr>
       <w:r>
         <w:rPr>
-          <w:rFonts w:ascii="Times New Roman" w:hAnsi="Times New Roman" w:cs="Times New Roman"/>
-        </w:rPr>
-        <w:t xml:space="preserve"> and has wide range of applications. There are many applications of string processing but here is a brief list, search indexing, text documents, </w:t>
-      </w:r>
-      <w:proofErr w:type="spellStart"/>
-      <w:r>
-        <w:rPr>
-          <w:rFonts w:ascii="Times New Roman" w:hAnsi="Times New Roman" w:cs="Times New Roman"/>
-        </w:rPr>
-        <w:t>RegEx</w:t>
-      </w:r>
-      <w:proofErr w:type="spellEnd"/>
-      <w:r>
-        <w:rPr>
-          <w:rFonts w:ascii="Times New Roman" w:hAnsi="Times New Roman" w:cs="Times New Roman"/>
-        </w:rPr>
-        <w:t xml:space="preserve"> operations, Unicode, HTTP protocol, terminal, etc. Project 2’s technical objective was to count </w:t>
-      </w:r>
-      <w:r>
-        <w:rPr>
-          <w:rFonts w:ascii="Times New Roman" w:hAnsi="Times New Roman" w:cs="Times New Roman"/>
-        </w:rPr>
-        <w:t xml:space="preserve">certain </w:t>
-      </w:r>
-      <w:r>
-        <w:rPr>
-          <w:rFonts w:ascii="Times New Roman" w:hAnsi="Times New Roman" w:cs="Times New Roman"/>
-        </w:rPr>
-        <w:t xml:space="preserve">characters in a string that were </w:t>
-      </w:r>
-      <w:r>
-        <w:rPr>
-          <w:rFonts w:ascii="Times New Roman" w:hAnsi="Times New Roman" w:cs="Times New Roman"/>
-        </w:rPr>
-        <w:t>determined by the following character set</w:t>
-      </w:r>
-      <w:r>
-        <w:rPr>
-          <w:rFonts w:ascii="Times New Roman" w:hAnsi="Times New Roman" w:cs="Times New Roman"/>
-        </w:rPr>
-        <w:t xml:space="preserve"> “KNIGHTS”</w:t>
-      </w:r>
-      <w:r>
-        <w:rPr>
-          <w:rFonts w:ascii="Times New Roman" w:hAnsi="Times New Roman" w:cs="Times New Roman"/>
-        </w:rPr>
-        <w:t xml:space="preserve"> (case insensitive). The students were first tasked to write a program using MIP’s assembly to accomplish the previously mention objective. Afterwards, the students were tasked to reduce energy consumption and dynamic instruction count (execution time) of their program.</w:t>
-      </w:r>
-      <w:r>
-        <w:rPr>
-          <w:rFonts w:ascii="Times New Roman" w:hAnsi="Times New Roman" w:cs="Times New Roman"/>
-        </w:rPr>
-        <w:t xml:space="preserve"> </w:t>
+          <w:rFonts w:ascii="Times New Roman" w:eastAsiaTheme="minorHAnsi" w:hAnsi="Times New Roman" w:cs="Times New Roman"/>
+          <w:color w:val="auto"/>
+          <w:sz w:val="22"/>
+          <w:szCs w:val="22"/>
+        </w:rPr>
+        <w:t>For Project 2, the technical objective was to count certain characters in a string based on the character set "KNIGHTS" (case insensitive). Initially, the students were required to write a program using MIP's assembly to achieve this objective. Subsequently, they were tasked with optimizing their program to reduce energy consumption and dynamic instruction count (execution time).</w:t>
       </w:r>
     </w:p>
     <w:p>
@@ -318,30 +289,85 @@
       </w:r>
     </w:p>
     <w:p>
+      <w:pPr>
+        <w:pStyle w:val="Heading2"/>
+        <w:rPr>
+          <w:rFonts w:asciiTheme="minorHAnsi" w:eastAsiaTheme="minorHAnsi" w:hAnsiTheme="minorHAnsi" w:cstheme="minorBidi"/>
+          <w:color w:val="auto"/>
+          <w:sz w:val="22"/>
+          <w:szCs w:val="22"/>
+        </w:rPr>
+      </w:pPr>
       <w:r>
-        <w:t xml:space="preserve">Execution began at the start label where we load the string address into $t0. Afterwards, we enter the “text loop” were we step through every character until NULL termination. For each character we invoke the “count letter” subroutine in which we process the letter. The letter must be stored in $t1 for the subroutine. The “count letter” subroutine will first convert the letter to lowercase and the load the character set “KNIGHTS” memory address into $s0. We step through each character in the character set and </w:t>
+        <w:rPr>
+          <w:rFonts w:asciiTheme="minorHAnsi" w:eastAsiaTheme="minorHAnsi" w:hAnsiTheme="minorHAnsi" w:cstheme="minorBidi"/>
+          <w:color w:val="auto"/>
+          <w:sz w:val="22"/>
+          <w:szCs w:val="22"/>
+        </w:rPr>
+        <w:t>The execution begins at the start label, where we load the string address into $t0. Afterwards, we enter the "text loop," stepping through every character until NULL termination. For each character, we invoke the "count letter" subroutine to process the letter. The letter must be stored in $t1 for the subroutine.</w:t>
       </w:r>
+    </w:p>
+    <w:p>
+      <w:pPr>
+        <w:pStyle w:val="Heading2"/>
+        <w:rPr>
+          <w:rFonts w:asciiTheme="minorHAnsi" w:eastAsiaTheme="minorHAnsi" w:hAnsiTheme="minorHAnsi" w:cstheme="minorBidi"/>
+          <w:color w:val="auto"/>
+          <w:sz w:val="22"/>
+          <w:szCs w:val="22"/>
+        </w:rPr>
+      </w:pPr>
+    </w:p>
+    <w:p>
+      <w:pPr>
+        <w:pStyle w:val="Heading2"/>
+        <w:rPr>
+          <w:rFonts w:asciiTheme="minorHAnsi" w:eastAsiaTheme="minorHAnsi" w:hAnsiTheme="minorHAnsi" w:cstheme="minorBidi"/>
+          <w:color w:val="auto"/>
+          <w:sz w:val="22"/>
+          <w:szCs w:val="22"/>
+        </w:rPr>
+      </w:pPr>
       <w:r>
-        <w:t xml:space="preserve">compare the current letter to the letter in the character set; if the current letter matches any letter </w:t>
+        <w:rPr>
+          <w:rFonts w:asciiTheme="minorHAnsi" w:eastAsiaTheme="minorHAnsi" w:hAnsiTheme="minorHAnsi" w:cstheme="minorBidi"/>
+          <w:color w:val="auto"/>
+          <w:sz w:val="22"/>
+          <w:szCs w:val="22"/>
+        </w:rPr>
+        <w:t>The "count letter" subroutine first converts the letter to lowercase and then loads the memory address of the character set "KNIGHTS" into $s0. We iterate through each character in the character set and compare the current letter to the letters in the character set. If the current letter matches any letter in the character set, we invoke the "valid charset letter" subroutine, where we increment the count of that specific letter in the counter integer array. This process repeats until the end of the string.</w:t>
       </w:r>
+    </w:p>
+    <w:p>
+      <w:pPr>
+        <w:pStyle w:val="Heading2"/>
+        <w:rPr>
+          <w:rFonts w:asciiTheme="minorHAnsi" w:eastAsiaTheme="minorHAnsi" w:hAnsiTheme="minorHAnsi" w:cstheme="minorBidi"/>
+          <w:color w:val="auto"/>
+          <w:sz w:val="22"/>
+          <w:szCs w:val="22"/>
+        </w:rPr>
+      </w:pPr>
+    </w:p>
+    <w:p>
+      <w:pPr>
+        <w:pStyle w:val="Heading2"/>
+        <w:rPr>
+          <w:rFonts w:asciiTheme="minorHAnsi" w:eastAsiaTheme="minorHAnsi" w:hAnsiTheme="minorHAnsi" w:cstheme="minorBidi"/>
+          <w:color w:val="auto"/>
+          <w:sz w:val="22"/>
+          <w:szCs w:val="22"/>
+        </w:rPr>
+      </w:pPr>
       <w:r>
-        <w:t xml:space="preserve">in the character set, then we invoke the “valid charset letter” subroutine where we increment the count of specific letter in the counter integer array. We repeat this process until the end of the string. Afterwards, we invoke </w:t>
-      </w:r>
-      <w:proofErr w:type="spellStart"/>
-      <w:r>
-        <w:t>print_output</w:t>
-      </w:r>
-      <w:proofErr w:type="spellEnd"/>
-      <w:r>
-        <w:t xml:space="preserve"> with $t7 set to 1 to display the count of each letter in the console output and we call </w:t>
-      </w:r>
-      <w:proofErr w:type="spellStart"/>
-      <w:r>
-        <w:t>print_output</w:t>
-      </w:r>
-      <w:proofErr w:type="spellEnd"/>
-      <w:r>
-        <w:t xml:space="preserve"> again with $t7 set to 0 to display the count of each letter using a histogram format in the console output.</w:t>
+        <w:rPr>
+          <w:rFonts w:asciiTheme="minorHAnsi" w:eastAsiaTheme="minorHAnsi" w:hAnsiTheme="minorHAnsi" w:cstheme="minorBidi"/>
+          <w:color w:val="auto"/>
+          <w:sz w:val="22"/>
+          <w:szCs w:val="22"/>
+        </w:rPr>
+        <w:t>Afterwards, we call the "print_output" function with $t7 set to 1 to display the count of each letter in the console output. Then, we call the "print_output" function again with $t7 set to 0 to display the count of each letter using a histogram format in the console output.</w:t>
       </w:r>
     </w:p>
     <w:p>
@@ -354,26 +380,48 @@
     </w:p>
     <w:p>
       <w:r>
-        <w:t xml:space="preserve">Part B also achieves the same output as Part A but with reduced dynamic instruction count and reduced energy consumption. Execution also begins at the start label </w:t>
+        <w:t>Part B also achieves the same output as Part A but with a reduced dynamic instruction count and lower energy consumption. Execution begins at the start label, where we load the input string into $t7 and step through each character until NULL termination. Several optimizations are implemented in Part B.</w:t>
+      </w:r>
+    </w:p>
+    <w:p>
+      <w:r>
+        <w:t>The first optimization involves unrolling the character set loop. Since the "KNIGHTS" string is constant, we can unroll the charset loop, saving several instructions and branch instructions.</w:t>
+      </w:r>
+    </w:p>
+    <w:p>
+      <w:r>
+        <w:t>Secondly, we convert the character to lowercase to only perform half of the comparison instructions.</w:t>
+      </w:r>
+    </w:p>
+    <w:p>
+      <w:r>
+        <w:t xml:space="preserve">Thirdly, we optimize the lowercase conversion process. Typically, when converting a letter to lowercase, we must do a minimum of checks (two branches). However, we can reduce this to one branch because we only care if the character is equal to "knights." We do not care if the character value is erroneously converted to any other character, as long as it is not converted to any of the following characters: "knights." This lowercase procedure works by checking if the character is less than ASCII 'a'; if it is, we </w:t>
       </w:r>
       <w:r>
-        <w:t>where</w:t>
+        <w:lastRenderedPageBreak/>
+        <w:t xml:space="preserve">add 32 to the current character. This may produce incorrect results for characters with values less than </w:t>
       </w:r>
       <w:r>
-        <w:t xml:space="preserve"> we load the input string into $t7 and step through each character until NULL termination. </w:t>
+        <w:t xml:space="preserve">ASCII </w:t>
       </w:r>
-    </w:p>
-    <w:p/>
+      <w:r>
+        <w:t>'A,' but that is irrelevant to our goal.</w:t>
+      </w:r>
+    </w:p>
+    <w:p>
+      <w:r>
+        <w:t>Finally, we no longer use the counter integer array to count the instances of each character; instead, we use registers $s0 to $s6 to count the letters. There was also a minor optimization in the display procedure by unrolling the loops.</w:t>
+      </w:r>
+    </w:p>
     <w:p>
       <w:pPr>
         <w:keepNext/>
         <w:jc w:val="center"/>
       </w:pPr>
       <w:r>
-        <w:lastRenderedPageBreak/>
         <w:drawing>
-          <wp:inline distT="0" distB="0" distL="0" distR="0" wp14:anchorId="0CA7AA4C" wp14:editId="6D084C33">
-            <wp:extent cx="5295900" cy="5263649"/>
+          <wp:inline distT="0" distB="0" distL="0" distR="0" wp14:anchorId="0CA7AA4C" wp14:editId="19D78B98">
+            <wp:extent cx="6344185" cy="6305550"/>
             <wp:effectExtent l="0" t="0" r="0" b="0"/>
             <wp:docPr id="1114420931" name="Picture 1" descr="A diagram of a computer program&#10;&#10;Description automatically generated"/>
             <wp:cNvGraphicFramePr>
@@ -387,7 +435,7 @@
                     <pic:cNvPicPr/>
                   </pic:nvPicPr>
                   <pic:blipFill>
-                    <a:blip r:embed="rId6"/>
+                    <a:blip r:embed="rId7"/>
                     <a:stretch>
                       <a:fillRect/>
                     </a:stretch>
@@ -395,7 +443,7 @@
                   <pic:spPr>
                     <a:xfrm>
                       <a:off x="0" y="0"/>
-                      <a:ext cx="5296735" cy="5264479"/>
+                      <a:ext cx="6352761" cy="6314073"/>
                     </a:xfrm>
                     <a:prstGeom prst="rect">
                       <a:avLst/>
@@ -419,6 +467,59 @@
     </w:p>
     <w:p>
       <w:pPr>
+        <w:keepNext/>
+        <w:jc w:val="center"/>
+      </w:pPr>
+      <w:r>
+        <w:lastRenderedPageBreak/>
+        <w:drawing>
+          <wp:inline distT="0" distB="0" distL="0" distR="0" wp14:anchorId="5EA6F669" wp14:editId="019D36B0">
+            <wp:extent cx="5943600" cy="4566285"/>
+            <wp:effectExtent l="0" t="0" r="0" b="5715"/>
+            <wp:docPr id="1476540734" name="Picture 1" descr="A diagram of a process&#10;&#10;Description automatically generated"/>
+            <wp:cNvGraphicFramePr>
+              <a:graphicFrameLocks xmlns:a="http://schemas.openxmlformats.org/drawingml/2006/main" noChangeAspect="1"/>
+            </wp:cNvGraphicFramePr>
+            <a:graphic xmlns:a="http://schemas.openxmlformats.org/drawingml/2006/main">
+              <a:graphicData uri="http://schemas.openxmlformats.org/drawingml/2006/picture">
+                <pic:pic xmlns:pic="http://schemas.openxmlformats.org/drawingml/2006/picture">
+                  <pic:nvPicPr>
+                    <pic:cNvPr id="1476540734" name="Picture 1" descr="A diagram of a process&#10;&#10;Description automatically generated"/>
+                    <pic:cNvPicPr/>
+                  </pic:nvPicPr>
+                  <pic:blipFill>
+                    <a:blip r:embed="rId8"/>
+                    <a:stretch>
+                      <a:fillRect/>
+                    </a:stretch>
+                  </pic:blipFill>
+                  <pic:spPr>
+                    <a:xfrm>
+                      <a:off x="0" y="0"/>
+                      <a:ext cx="5943600" cy="4566285"/>
+                    </a:xfrm>
+                    <a:prstGeom prst="rect">
+                      <a:avLst/>
+                    </a:prstGeom>
+                  </pic:spPr>
+                </pic:pic>
+              </a:graphicData>
+            </a:graphic>
+          </wp:inline>
+        </w:drawing>
+      </w:r>
+    </w:p>
+    <w:p>
+      <w:pPr>
+        <w:pStyle w:val="Caption"/>
+        <w:jc w:val="center"/>
+      </w:pPr>
+      <w:r>
+        <w:t>Part B</w:t>
+      </w:r>
+    </w:p>
+    <w:p>
+      <w:pPr>
         <w:pStyle w:val="Heading1"/>
         <w:rPr>
           <w:rFonts w:ascii="Times New Roman" w:hAnsi="Times New Roman" w:cs="Times New Roman"/>
@@ -441,6 +542,1547 @@
         <w:t>3.0 Symbol Table</w:t>
       </w:r>
     </w:p>
+    <w:p>
+      <w:pPr>
+        <w:pStyle w:val="Heading3"/>
+      </w:pPr>
+      <w:r>
+        <w:t>Part A</w:t>
+      </w:r>
+    </w:p>
+    <w:tbl>
+      <w:tblPr>
+        <w:tblStyle w:val="GridTable4-Accent1"/>
+        <w:tblW w:w="0" w:type="auto"/>
+        <w:tblLook w:val="04A0" w:firstRow="1" w:lastRow="0" w:firstColumn="1" w:lastColumn="0" w:noHBand="0" w:noVBand="1"/>
+      </w:tblPr>
+      <w:tblGrid>
+        <w:gridCol w:w="1165"/>
+        <w:gridCol w:w="8185"/>
+      </w:tblGrid>
+      <w:tr>
+        <w:trPr>
+          <w:cnfStyle w:val="100000000000" w:firstRow="1" w:lastRow="0" w:firstColumn="0" w:lastColumn="0" w:oddVBand="0" w:evenVBand="0" w:oddHBand="0" w:evenHBand="0" w:firstRowFirstColumn="0" w:firstRowLastColumn="0" w:lastRowFirstColumn="0" w:lastRowLastColumn="0"/>
+        </w:trPr>
+        <w:tc>
+          <w:tcPr>
+            <w:cnfStyle w:val="001000000000" w:firstRow="0" w:lastRow="0" w:firstColumn="1" w:lastColumn="0" w:oddVBand="0" w:evenVBand="0" w:oddHBand="0" w:evenHBand="0" w:firstRowFirstColumn="0" w:firstRowLastColumn="0" w:lastRowFirstColumn="0" w:lastRowLastColumn="0"/>
+            <w:tcW w:w="1165" w:type="dxa"/>
+          </w:tcPr>
+          <w:p>
+            <w:r>
+              <w:t>Register</w:t>
+            </w:r>
+          </w:p>
+        </w:tc>
+        <w:tc>
+          <w:tcPr>
+            <w:tcW w:w="8185" w:type="dxa"/>
+          </w:tcPr>
+          <w:p>
+            <w:pPr>
+              <w:cnfStyle w:val="100000000000" w:firstRow="1" w:lastRow="0" w:firstColumn="0" w:lastColumn="0" w:oddVBand="0" w:evenVBand="0" w:oddHBand="0" w:evenHBand="0" w:firstRowFirstColumn="0" w:firstRowLastColumn="0" w:lastRowFirstColumn="0" w:lastRowLastColumn="0"/>
+            </w:pPr>
+            <w:r>
+              <w:t>Purpose</w:t>
+            </w:r>
+          </w:p>
+        </w:tc>
+      </w:tr>
+      <w:tr>
+        <w:trPr>
+          <w:cnfStyle w:val="000000100000" w:firstRow="0" w:lastRow="0" w:firstColumn="0" w:lastColumn="0" w:oddVBand="0" w:evenVBand="0" w:oddHBand="1" w:evenHBand="0" w:firstRowFirstColumn="0" w:firstRowLastColumn="0" w:lastRowFirstColumn="0" w:lastRowLastColumn="0"/>
+        </w:trPr>
+        <w:tc>
+          <w:tcPr>
+            <w:cnfStyle w:val="001000000000" w:firstRow="0" w:lastRow="0" w:firstColumn="1" w:lastColumn="0" w:oddVBand="0" w:evenVBand="0" w:oddHBand="0" w:evenHBand="0" w:firstRowFirstColumn="0" w:firstRowLastColumn="0" w:lastRowFirstColumn="0" w:lastRowLastColumn="0"/>
+            <w:tcW w:w="1165" w:type="dxa"/>
+          </w:tcPr>
+          <w:p>
+            <w:r>
+              <w:t>$t0</w:t>
+            </w:r>
+          </w:p>
+        </w:tc>
+        <w:tc>
+          <w:tcPr>
+            <w:tcW w:w="8185" w:type="dxa"/>
+          </w:tcPr>
+          <w:p>
+            <w:pPr>
+              <w:cnfStyle w:val="000000100000" w:firstRow="0" w:lastRow="0" w:firstColumn="0" w:lastColumn="0" w:oddVBand="0" w:evenVBand="0" w:oddHBand="1" w:evenHBand="0" w:firstRowFirstColumn="0" w:firstRowLastColumn="0" w:lastRowFirstColumn="0" w:lastRowLastColumn="0"/>
+            </w:pPr>
+            <w:r>
+              <w:t>H</w:t>
+            </w:r>
+            <w:r>
+              <w:t>old memory address of sample_text</w:t>
+            </w:r>
+          </w:p>
+        </w:tc>
+      </w:tr>
+      <w:tr>
+        <w:tc>
+          <w:tcPr>
+            <w:cnfStyle w:val="001000000000" w:firstRow="0" w:lastRow="0" w:firstColumn="1" w:lastColumn="0" w:oddVBand="0" w:evenVBand="0" w:oddHBand="0" w:evenHBand="0" w:firstRowFirstColumn="0" w:firstRowLastColumn="0" w:lastRowFirstColumn="0" w:lastRowLastColumn="0"/>
+            <w:tcW w:w="1165" w:type="dxa"/>
+          </w:tcPr>
+          <w:p>
+            <w:r>
+              <w:t>$t1</w:t>
+            </w:r>
+          </w:p>
+        </w:tc>
+        <w:tc>
+          <w:tcPr>
+            <w:tcW w:w="8185" w:type="dxa"/>
+          </w:tcPr>
+          <w:p>
+            <w:pPr>
+              <w:cnfStyle w:val="000000000000" w:firstRow="0" w:lastRow="0" w:firstColumn="0" w:lastColumn="0" w:oddVBand="0" w:evenVBand="0" w:oddHBand="0" w:evenHBand="0" w:firstRowFirstColumn="0" w:firstRowLastColumn="0" w:lastRowFirstColumn="0" w:lastRowLastColumn="0"/>
+            </w:pPr>
+            <w:r>
+              <w:t>H</w:t>
+            </w:r>
+            <w:r>
+              <w:t xml:space="preserve">old </w:t>
+            </w:r>
+            <w:r>
+              <w:t>characters</w:t>
+            </w:r>
+            <w:r>
+              <w:t xml:space="preserve"> in sample_text</w:t>
+            </w:r>
+          </w:p>
+        </w:tc>
+      </w:tr>
+      <w:tr>
+        <w:trPr>
+          <w:cnfStyle w:val="000000100000" w:firstRow="0" w:lastRow="0" w:firstColumn="0" w:lastColumn="0" w:oddVBand="0" w:evenVBand="0" w:oddHBand="1" w:evenHBand="0" w:firstRowFirstColumn="0" w:firstRowLastColumn="0" w:lastRowFirstColumn="0" w:lastRowLastColumn="0"/>
+        </w:trPr>
+        <w:tc>
+          <w:tcPr>
+            <w:cnfStyle w:val="001000000000" w:firstRow="0" w:lastRow="0" w:firstColumn="1" w:lastColumn="0" w:oddVBand="0" w:evenVBand="0" w:oddHBand="0" w:evenHBand="0" w:firstRowFirstColumn="0" w:firstRowLastColumn="0" w:lastRowFirstColumn="0" w:lastRowLastColumn="0"/>
+            <w:tcW w:w="1165" w:type="dxa"/>
+          </w:tcPr>
+          <w:p>
+            <w:r>
+              <w:t>$t6</w:t>
+            </w:r>
+          </w:p>
+        </w:tc>
+        <w:tc>
+          <w:tcPr>
+            <w:tcW w:w="8185" w:type="dxa"/>
+          </w:tcPr>
+          <w:p>
+            <w:pPr>
+              <w:cnfStyle w:val="000000100000" w:firstRow="0" w:lastRow="0" w:firstColumn="0" w:lastColumn="0" w:oddVBand="0" w:evenVBand="0" w:oddHBand="1" w:evenHBand="0" w:firstRowFirstColumn="0" w:firstRowLastColumn="0" w:lastRowFirstColumn="0" w:lastRowLastColumn="0"/>
+            </w:pPr>
+            <w:r>
+              <w:t>R</w:t>
+            </w:r>
+            <w:r>
+              <w:t>ead current value in counter_array when printing output</w:t>
+            </w:r>
+          </w:p>
+        </w:tc>
+      </w:tr>
+      <w:tr>
+        <w:tc>
+          <w:tcPr>
+            <w:cnfStyle w:val="001000000000" w:firstRow="0" w:lastRow="0" w:firstColumn="1" w:lastColumn="0" w:oddVBand="0" w:evenVBand="0" w:oddHBand="0" w:evenHBand="0" w:firstRowFirstColumn="0" w:firstRowLastColumn="0" w:lastRowFirstColumn="0" w:lastRowLastColumn="0"/>
+            <w:tcW w:w="1165" w:type="dxa"/>
+          </w:tcPr>
+          <w:p>
+            <w:r>
+              <w:t>$t7</w:t>
+            </w:r>
+          </w:p>
+        </w:tc>
+        <w:tc>
+          <w:tcPr>
+            <w:tcW w:w="8185" w:type="dxa"/>
+          </w:tcPr>
+          <w:p>
+            <w:pPr>
+              <w:cnfStyle w:val="000000000000" w:firstRow="0" w:lastRow="0" w:firstColumn="0" w:lastColumn="0" w:oddVBand="0" w:evenVBand="0" w:oddHBand="0" w:evenHBand="0" w:firstRowFirstColumn="0" w:firstRowLastColumn="0" w:lastRowFirstColumn="0" w:lastRowLastColumn="0"/>
+            </w:pPr>
+            <w:r>
+              <w:t>A</w:t>
+            </w:r>
+            <w:r>
+              <w:t>s subroutine argument for print_output</w:t>
+            </w:r>
+          </w:p>
+        </w:tc>
+      </w:tr>
+      <w:tr>
+        <w:trPr>
+          <w:cnfStyle w:val="000000100000" w:firstRow="0" w:lastRow="0" w:firstColumn="0" w:lastColumn="0" w:oddVBand="0" w:evenVBand="0" w:oddHBand="1" w:evenHBand="0" w:firstRowFirstColumn="0" w:firstRowLastColumn="0" w:lastRowFirstColumn="0" w:lastRowLastColumn="0"/>
+        </w:trPr>
+        <w:tc>
+          <w:tcPr>
+            <w:cnfStyle w:val="001000000000" w:firstRow="0" w:lastRow="0" w:firstColumn="1" w:lastColumn="0" w:oddVBand="0" w:evenVBand="0" w:oddHBand="0" w:evenHBand="0" w:firstRowFirstColumn="0" w:firstRowLastColumn="0" w:lastRowFirstColumn="0" w:lastRowLastColumn="0"/>
+            <w:tcW w:w="1165" w:type="dxa"/>
+          </w:tcPr>
+          <w:p>
+            <w:r>
+              <w:t>$v0</w:t>
+            </w:r>
+          </w:p>
+        </w:tc>
+        <w:tc>
+          <w:tcPr>
+            <w:tcW w:w="8185" w:type="dxa"/>
+          </w:tcPr>
+          <w:p>
+            <w:pPr>
+              <w:cnfStyle w:val="000000100000" w:firstRow="0" w:lastRow="0" w:firstColumn="0" w:lastColumn="0" w:oddVBand="0" w:evenVBand="0" w:oddHBand="1" w:evenHBand="0" w:firstRowFirstColumn="0" w:firstRowLastColumn="0" w:lastRowFirstColumn="0" w:lastRowLastColumn="0"/>
+            </w:pPr>
+            <w:r>
+              <w:t>F</w:t>
+            </w:r>
+            <w:r>
+              <w:t>or syscall id</w:t>
+            </w:r>
+          </w:p>
+        </w:tc>
+      </w:tr>
+      <w:tr>
+        <w:tc>
+          <w:tcPr>
+            <w:cnfStyle w:val="001000000000" w:firstRow="0" w:lastRow="0" w:firstColumn="1" w:lastColumn="0" w:oddVBand="0" w:evenVBand="0" w:oddHBand="0" w:evenHBand="0" w:firstRowFirstColumn="0" w:firstRowLastColumn="0" w:lastRowFirstColumn="0" w:lastRowLastColumn="0"/>
+            <w:tcW w:w="1165" w:type="dxa"/>
+          </w:tcPr>
+          <w:p>
+            <w:r>
+              <w:t>$a0</w:t>
+            </w:r>
+          </w:p>
+        </w:tc>
+        <w:tc>
+          <w:tcPr>
+            <w:tcW w:w="8185" w:type="dxa"/>
+          </w:tcPr>
+          <w:p>
+            <w:pPr>
+              <w:cnfStyle w:val="000000000000" w:firstRow="0" w:lastRow="0" w:firstColumn="0" w:lastColumn="0" w:oddVBand="0" w:evenVBand="0" w:oddHBand="0" w:evenHBand="0" w:firstRowFirstColumn="0" w:firstRowLastColumn="0" w:lastRowFirstColumn="0" w:lastRowLastColumn="0"/>
+            </w:pPr>
+            <w:r>
+              <w:t>F</w:t>
+            </w:r>
+            <w:r>
+              <w:t>or syscall arguments</w:t>
+            </w:r>
+          </w:p>
+        </w:tc>
+      </w:tr>
+      <w:tr>
+        <w:trPr>
+          <w:cnfStyle w:val="000000100000" w:firstRow="0" w:lastRow="0" w:firstColumn="0" w:lastColumn="0" w:oddVBand="0" w:evenVBand="0" w:oddHBand="1" w:evenHBand="0" w:firstRowFirstColumn="0" w:firstRowLastColumn="0" w:lastRowFirstColumn="0" w:lastRowLastColumn="0"/>
+        </w:trPr>
+        <w:tc>
+          <w:tcPr>
+            <w:cnfStyle w:val="001000000000" w:firstRow="0" w:lastRow="0" w:firstColumn="1" w:lastColumn="0" w:oddVBand="0" w:evenVBand="0" w:oddHBand="0" w:evenHBand="0" w:firstRowFirstColumn="0" w:firstRowLastColumn="0" w:lastRowFirstColumn="0" w:lastRowLastColumn="0"/>
+            <w:tcW w:w="1165" w:type="dxa"/>
+          </w:tcPr>
+          <w:p>
+            <w:r>
+              <w:t>$s0</w:t>
+            </w:r>
+          </w:p>
+        </w:tc>
+        <w:tc>
+          <w:tcPr>
+            <w:tcW w:w="8185" w:type="dxa"/>
+          </w:tcPr>
+          <w:p>
+            <w:pPr>
+              <w:cnfStyle w:val="000000100000" w:firstRow="0" w:lastRow="0" w:firstColumn="0" w:lastColumn="0" w:oddVBand="0" w:evenVBand="0" w:oddHBand="1" w:evenHBand="0" w:firstRowFirstColumn="0" w:firstRowLastColumn="0" w:lastRowFirstColumn="0" w:lastRowLastColumn="0"/>
+            </w:pPr>
+            <w:r>
+              <w:t>H</w:t>
+            </w:r>
+            <w:r>
+              <w:t>olds the character set address</w:t>
+            </w:r>
+          </w:p>
+        </w:tc>
+      </w:tr>
+      <w:tr>
+        <w:tc>
+          <w:tcPr>
+            <w:cnfStyle w:val="001000000000" w:firstRow="0" w:lastRow="0" w:firstColumn="1" w:lastColumn="0" w:oddVBand="0" w:evenVBand="0" w:oddHBand="0" w:evenHBand="0" w:firstRowFirstColumn="0" w:firstRowLastColumn="0" w:lastRowFirstColumn="0" w:lastRowLastColumn="0"/>
+            <w:tcW w:w="1165" w:type="dxa"/>
+          </w:tcPr>
+          <w:p>
+            <w:r>
+              <w:t>$s1</w:t>
+            </w:r>
+          </w:p>
+        </w:tc>
+        <w:tc>
+          <w:tcPr>
+            <w:tcW w:w="8185" w:type="dxa"/>
+          </w:tcPr>
+          <w:p>
+            <w:pPr>
+              <w:cnfStyle w:val="000000000000" w:firstRow="0" w:lastRow="0" w:firstColumn="0" w:lastColumn="0" w:oddVBand="0" w:evenVBand="0" w:oddHBand="0" w:evenHBand="0" w:firstRowFirstColumn="0" w:firstRowLastColumn="0" w:lastRowFirstColumn="0" w:lastRowLastColumn="0"/>
+            </w:pPr>
+            <w:r>
+              <w:t>H</w:t>
+            </w:r>
+            <w:r>
+              <w:t>old the current character in character set</w:t>
+            </w:r>
+          </w:p>
+        </w:tc>
+      </w:tr>
+      <w:tr>
+        <w:trPr>
+          <w:cnfStyle w:val="000000100000" w:firstRow="0" w:lastRow="0" w:firstColumn="0" w:lastColumn="0" w:oddVBand="0" w:evenVBand="0" w:oddHBand="1" w:evenHBand="0" w:firstRowFirstColumn="0" w:firstRowLastColumn="0" w:lastRowFirstColumn="0" w:lastRowLastColumn="0"/>
+        </w:trPr>
+        <w:tc>
+          <w:tcPr>
+            <w:cnfStyle w:val="001000000000" w:firstRow="0" w:lastRow="0" w:firstColumn="1" w:lastColumn="0" w:oddVBand="0" w:evenVBand="0" w:oddHBand="0" w:evenHBand="0" w:firstRowFirstColumn="0" w:firstRowLastColumn="0" w:lastRowFirstColumn="0" w:lastRowLastColumn="0"/>
+            <w:tcW w:w="1165" w:type="dxa"/>
+          </w:tcPr>
+          <w:p>
+            <w:r>
+              <w:t>$s2</w:t>
+            </w:r>
+          </w:p>
+        </w:tc>
+        <w:tc>
+          <w:tcPr>
+            <w:tcW w:w="8185" w:type="dxa"/>
+          </w:tcPr>
+          <w:p>
+            <w:pPr>
+              <w:cnfStyle w:val="000000100000" w:firstRow="0" w:lastRow="0" w:firstColumn="0" w:lastColumn="0" w:oddVBand="0" w:evenVBand="0" w:oddHBand="1" w:evenHBand="0" w:firstRowFirstColumn="0" w:firstRowLastColumn="0" w:lastRowFirstColumn="0" w:lastRowLastColumn="0"/>
+            </w:pPr>
+            <w:r>
+              <w:t>A</w:t>
+            </w:r>
+            <w:r>
+              <w:t>s an index for counter_array</w:t>
+            </w:r>
+          </w:p>
+        </w:tc>
+      </w:tr>
+      <w:tr>
+        <w:tc>
+          <w:tcPr>
+            <w:cnfStyle w:val="001000000000" w:firstRow="0" w:lastRow="0" w:firstColumn="1" w:lastColumn="0" w:oddVBand="0" w:evenVBand="0" w:oddHBand="0" w:evenHBand="0" w:firstRowFirstColumn="0" w:firstRowLastColumn="0" w:lastRowFirstColumn="0" w:lastRowLastColumn="0"/>
+            <w:tcW w:w="1165" w:type="dxa"/>
+          </w:tcPr>
+          <w:p>
+            <w:r>
+              <w:t>$s7</w:t>
+            </w:r>
+          </w:p>
+        </w:tc>
+        <w:tc>
+          <w:tcPr>
+            <w:tcW w:w="8185" w:type="dxa"/>
+          </w:tcPr>
+          <w:p>
+            <w:pPr>
+              <w:cnfStyle w:val="000000000000" w:firstRow="0" w:lastRow="0" w:firstColumn="0" w:lastColumn="0" w:oddVBand="0" w:evenVBand="0" w:oddHBand="0" w:evenHBand="0" w:firstRowFirstColumn="0" w:firstRowLastColumn="0" w:lastRowFirstColumn="0" w:lastRowLastColumn="0"/>
+            </w:pPr>
+            <w:r>
+              <w:t>T</w:t>
+            </w:r>
+            <w:r>
+              <w:t>o load, add, and store values from counter_array</w:t>
+            </w:r>
+          </w:p>
+        </w:tc>
+      </w:tr>
+    </w:tbl>
+    <w:p/>
+    <w:p/>
+    <w:p>
+      <w:pPr>
+        <w:pStyle w:val="Heading3"/>
+      </w:pPr>
+      <w:r>
+        <w:lastRenderedPageBreak/>
+        <w:t>Part B</w:t>
+      </w:r>
+    </w:p>
+    <w:tbl>
+      <w:tblPr>
+        <w:tblW w:w="9360" w:type="dxa"/>
+        <w:tblLook w:val="04A0" w:firstRow="1" w:lastRow="0" w:firstColumn="1" w:lastColumn="0" w:noHBand="0" w:noVBand="1"/>
+      </w:tblPr>
+      <w:tblGrid>
+        <w:gridCol w:w="9360"/>
+      </w:tblGrid>
+      <w:tr>
+        <w:trPr>
+          <w:trHeight w:val="220"/>
+        </w:trPr>
+        <w:tc>
+          <w:tcPr>
+            <w:tcW w:w="9360" w:type="dxa"/>
+            <w:tcBorders>
+              <w:top w:val="nil"/>
+              <w:left w:val="nil"/>
+              <w:bottom w:val="nil"/>
+              <w:right w:val="nil"/>
+            </w:tcBorders>
+            <w:shd w:val="clear" w:color="auto" w:fill="auto"/>
+            <w:noWrap/>
+            <w:vAlign w:val="bottom"/>
+          </w:tcPr>
+          <w:tbl>
+            <w:tblPr>
+              <w:tblStyle w:val="GridTable4-Accent1"/>
+              <w:tblW w:w="9134" w:type="dxa"/>
+              <w:tblLook w:val="04A0" w:firstRow="1" w:lastRow="0" w:firstColumn="1" w:lastColumn="0" w:noHBand="0" w:noVBand="1"/>
+            </w:tblPr>
+            <w:tblGrid>
+              <w:gridCol w:w="1150"/>
+              <w:gridCol w:w="7984"/>
+            </w:tblGrid>
+            <w:tr>
+              <w:trPr>
+                <w:cnfStyle w:val="100000000000" w:firstRow="1" w:lastRow="0" w:firstColumn="0" w:lastColumn="0" w:oddVBand="0" w:evenVBand="0" w:oddHBand="0" w:evenHBand="0" w:firstRowFirstColumn="0" w:firstRowLastColumn="0" w:lastRowFirstColumn="0" w:lastRowLastColumn="0"/>
+                <w:trHeight w:val="214"/>
+              </w:trPr>
+              <w:tc>
+                <w:tcPr>
+                  <w:cnfStyle w:val="001000000000" w:firstRow="0" w:lastRow="0" w:firstColumn="1" w:lastColumn="0" w:oddVBand="0" w:evenVBand="0" w:oddHBand="0" w:evenHBand="0" w:firstRowFirstColumn="0" w:firstRowLastColumn="0" w:lastRowFirstColumn="0" w:lastRowLastColumn="0"/>
+                  <w:tcW w:w="1150" w:type="dxa"/>
+                  <w:noWrap/>
+                  <w:hideMark/>
+                </w:tcPr>
+                <w:p>
+                  <w:pPr>
+                    <w:spacing w:after="0" w:line="240" w:lineRule="auto"/>
+                    <w:rPr>
+                      <w:rFonts w:ascii="Calibri" w:eastAsia="Times New Roman" w:hAnsi="Calibri" w:cs="Calibri"/>
+                      <w:color w:val="FFFFFF" w:themeColor="background1"/>
+                      <w:kern w:val="0"/>
+                      <w14:ligatures w14:val="none"/>
+                    </w:rPr>
+                  </w:pPr>
+                  <w:r>
+                    <w:rPr>
+                      <w:rFonts w:ascii="Calibri" w:eastAsia="Times New Roman" w:hAnsi="Calibri" w:cs="Calibri"/>
+                      <w:color w:val="FFFFFF" w:themeColor="background1"/>
+                      <w:kern w:val="0"/>
+                      <w14:ligatures w14:val="none"/>
+                    </w:rPr>
+                    <w:t>Register</w:t>
+                  </w:r>
+                </w:p>
+              </w:tc>
+              <w:tc>
+                <w:tcPr>
+                  <w:tcW w:w="7984" w:type="dxa"/>
+                  <w:noWrap/>
+                  <w:hideMark/>
+                </w:tcPr>
+                <w:p>
+                  <w:pPr>
+                    <w:spacing w:after="0" w:line="240" w:lineRule="auto"/>
+                    <w:cnfStyle w:val="100000000000" w:firstRow="1" w:lastRow="0" w:firstColumn="0" w:lastColumn="0" w:oddVBand="0" w:evenVBand="0" w:oddHBand="0" w:evenHBand="0" w:firstRowFirstColumn="0" w:firstRowLastColumn="0" w:lastRowFirstColumn="0" w:lastRowLastColumn="0"/>
+                    <w:rPr>
+                      <w:rFonts w:ascii="Calibri" w:eastAsia="Times New Roman" w:hAnsi="Calibri" w:cs="Calibri"/>
+                      <w:color w:val="FFFFFF" w:themeColor="background1"/>
+                      <w:kern w:val="0"/>
+                      <w14:ligatures w14:val="none"/>
+                    </w:rPr>
+                  </w:pPr>
+                  <w:r>
+                    <w:rPr>
+                      <w:rFonts w:ascii="Calibri" w:eastAsia="Times New Roman" w:hAnsi="Calibri" w:cs="Calibri"/>
+                      <w:color w:val="FFFFFF" w:themeColor="background1"/>
+                      <w:kern w:val="0"/>
+                      <w14:ligatures w14:val="none"/>
+                    </w:rPr>
+                    <w:t>Purpose</w:t>
+                  </w:r>
+                </w:p>
+              </w:tc>
+            </w:tr>
+            <w:tr>
+              <w:trPr>
+                <w:cnfStyle w:val="000000100000" w:firstRow="0" w:lastRow="0" w:firstColumn="0" w:lastColumn="0" w:oddVBand="0" w:evenVBand="0" w:oddHBand="1" w:evenHBand="0" w:firstRowFirstColumn="0" w:firstRowLastColumn="0" w:lastRowFirstColumn="0" w:lastRowLastColumn="0"/>
+                <w:trHeight w:val="214"/>
+              </w:trPr>
+              <w:tc>
+                <w:tcPr>
+                  <w:cnfStyle w:val="001000000000" w:firstRow="0" w:lastRow="0" w:firstColumn="1" w:lastColumn="0" w:oddVBand="0" w:evenVBand="0" w:oddHBand="0" w:evenHBand="0" w:firstRowFirstColumn="0" w:firstRowLastColumn="0" w:lastRowFirstColumn="0" w:lastRowLastColumn="0"/>
+                  <w:tcW w:w="1150" w:type="dxa"/>
+                  <w:noWrap/>
+                  <w:hideMark/>
+                </w:tcPr>
+                <w:p>
+                  <w:pPr>
+                    <w:spacing w:after="0" w:line="240" w:lineRule="auto"/>
+                    <w:rPr>
+                      <w:rFonts w:ascii="Calibri" w:eastAsia="Times New Roman" w:hAnsi="Calibri" w:cs="Calibri"/>
+                      <w:color w:val="000000"/>
+                      <w:kern w:val="0"/>
+                      <w14:ligatures w14:val="none"/>
+                    </w:rPr>
+                  </w:pPr>
+                  <w:r>
+                    <w:rPr>
+                      <w:rFonts w:ascii="Calibri" w:eastAsia="Times New Roman" w:hAnsi="Calibri" w:cs="Calibri"/>
+                      <w:color w:val="000000"/>
+                      <w:kern w:val="0"/>
+                      <w14:ligatures w14:val="none"/>
+                    </w:rPr>
+                    <w:t>$t0</w:t>
+                  </w:r>
+                </w:p>
+              </w:tc>
+              <w:tc>
+                <w:tcPr>
+                  <w:tcW w:w="7984" w:type="dxa"/>
+                  <w:noWrap/>
+                  <w:hideMark/>
+                </w:tcPr>
+                <w:p>
+                  <w:pPr>
+                    <w:spacing w:after="0" w:line="240" w:lineRule="auto"/>
+                    <w:cnfStyle w:val="000000100000" w:firstRow="0" w:lastRow="0" w:firstColumn="0" w:lastColumn="0" w:oddVBand="0" w:evenVBand="0" w:oddHBand="1" w:evenHBand="0" w:firstRowFirstColumn="0" w:firstRowLastColumn="0" w:lastRowFirstColumn="0" w:lastRowLastColumn="0"/>
+                    <w:rPr>
+                      <w:rFonts w:ascii="Calibri" w:eastAsia="Times New Roman" w:hAnsi="Calibri" w:cs="Calibri"/>
+                      <w:color w:val="000000"/>
+                      <w:kern w:val="0"/>
+                      <w14:ligatures w14:val="none"/>
+                    </w:rPr>
+                  </w:pPr>
+                  <w:r>
+                    <w:rPr>
+                      <w:rFonts w:ascii="Calibri" w:eastAsia="Times New Roman" w:hAnsi="Calibri" w:cs="Calibri"/>
+                      <w:color w:val="000000"/>
+                      <w:kern w:val="0"/>
+                      <w14:ligatures w14:val="none"/>
+                    </w:rPr>
+                    <w:t>U</w:t>
+                  </w:r>
+                  <w:r>
+                    <w:rPr>
+                      <w:rFonts w:ascii="Calibri" w:eastAsia="Times New Roman" w:hAnsi="Calibri" w:cs="Calibri"/>
+                      <w:color w:val="000000"/>
+                      <w:kern w:val="0"/>
+                      <w14:ligatures w14:val="none"/>
+                    </w:rPr>
+                    <w:t>sed to hold memory address of sample_text</w:t>
+                  </w:r>
+                </w:p>
+              </w:tc>
+            </w:tr>
+            <w:tr>
+              <w:trPr>
+                <w:trHeight w:val="214"/>
+              </w:trPr>
+              <w:tc>
+                <w:tcPr>
+                  <w:cnfStyle w:val="001000000000" w:firstRow="0" w:lastRow="0" w:firstColumn="1" w:lastColumn="0" w:oddVBand="0" w:evenVBand="0" w:oddHBand="0" w:evenHBand="0" w:firstRowFirstColumn="0" w:firstRowLastColumn="0" w:lastRowFirstColumn="0" w:lastRowLastColumn="0"/>
+                  <w:tcW w:w="1150" w:type="dxa"/>
+                  <w:noWrap/>
+                  <w:hideMark/>
+                </w:tcPr>
+                <w:p>
+                  <w:pPr>
+                    <w:spacing w:after="0" w:line="240" w:lineRule="auto"/>
+                    <w:rPr>
+                      <w:rFonts w:ascii="Calibri" w:eastAsia="Times New Roman" w:hAnsi="Calibri" w:cs="Calibri"/>
+                      <w:color w:val="000000"/>
+                      <w:kern w:val="0"/>
+                      <w14:ligatures w14:val="none"/>
+                    </w:rPr>
+                  </w:pPr>
+                  <w:r>
+                    <w:rPr>
+                      <w:rFonts w:ascii="Calibri" w:eastAsia="Times New Roman" w:hAnsi="Calibri" w:cs="Calibri"/>
+                      <w:color w:val="000000"/>
+                      <w:kern w:val="0"/>
+                      <w14:ligatures w14:val="none"/>
+                    </w:rPr>
+                    <w:t>$t1</w:t>
+                  </w:r>
+                </w:p>
+              </w:tc>
+              <w:tc>
+                <w:tcPr>
+                  <w:tcW w:w="7984" w:type="dxa"/>
+                  <w:noWrap/>
+                  <w:hideMark/>
+                </w:tcPr>
+                <w:p>
+                  <w:pPr>
+                    <w:spacing w:after="0" w:line="240" w:lineRule="auto"/>
+                    <w:cnfStyle w:val="000000000000" w:firstRow="0" w:lastRow="0" w:firstColumn="0" w:lastColumn="0" w:oddVBand="0" w:evenVBand="0" w:oddHBand="0" w:evenHBand="0" w:firstRowFirstColumn="0" w:firstRowLastColumn="0" w:lastRowFirstColumn="0" w:lastRowLastColumn="0"/>
+                    <w:rPr>
+                      <w:rFonts w:ascii="Calibri" w:eastAsia="Times New Roman" w:hAnsi="Calibri" w:cs="Calibri"/>
+                      <w:color w:val="000000"/>
+                      <w:kern w:val="0"/>
+                      <w14:ligatures w14:val="none"/>
+                    </w:rPr>
+                  </w:pPr>
+                  <w:r>
+                    <w:rPr>
+                      <w:rFonts w:ascii="Calibri" w:eastAsia="Times New Roman" w:hAnsi="Calibri" w:cs="Calibri"/>
+                      <w:color w:val="000000"/>
+                      <w:kern w:val="0"/>
+                      <w14:ligatures w14:val="none"/>
+                    </w:rPr>
+                    <w:t>U</w:t>
+                  </w:r>
+                  <w:r>
+                    <w:rPr>
+                      <w:rFonts w:ascii="Calibri" w:eastAsia="Times New Roman" w:hAnsi="Calibri" w:cs="Calibri"/>
+                      <w:color w:val="000000"/>
+                      <w:kern w:val="0"/>
+                      <w14:ligatures w14:val="none"/>
+                    </w:rPr>
+                    <w:t>sed to hold character's in sample_text</w:t>
+                  </w:r>
+                </w:p>
+              </w:tc>
+            </w:tr>
+            <w:tr>
+              <w:trPr>
+                <w:cnfStyle w:val="000000100000" w:firstRow="0" w:lastRow="0" w:firstColumn="0" w:lastColumn="0" w:oddVBand="0" w:evenVBand="0" w:oddHBand="1" w:evenHBand="0" w:firstRowFirstColumn="0" w:firstRowLastColumn="0" w:lastRowFirstColumn="0" w:lastRowLastColumn="0"/>
+                <w:trHeight w:val="214"/>
+              </w:trPr>
+              <w:tc>
+                <w:tcPr>
+                  <w:cnfStyle w:val="001000000000" w:firstRow="0" w:lastRow="0" w:firstColumn="1" w:lastColumn="0" w:oddVBand="0" w:evenVBand="0" w:oddHBand="0" w:evenHBand="0" w:firstRowFirstColumn="0" w:firstRowLastColumn="0" w:lastRowFirstColumn="0" w:lastRowLastColumn="0"/>
+                  <w:tcW w:w="1150" w:type="dxa"/>
+                  <w:noWrap/>
+                  <w:hideMark/>
+                </w:tcPr>
+                <w:p>
+                  <w:pPr>
+                    <w:spacing w:after="0" w:line="240" w:lineRule="auto"/>
+                    <w:rPr>
+                      <w:rFonts w:ascii="Calibri" w:eastAsia="Times New Roman" w:hAnsi="Calibri" w:cs="Calibri"/>
+                      <w:color w:val="000000"/>
+                      <w:kern w:val="0"/>
+                      <w14:ligatures w14:val="none"/>
+                    </w:rPr>
+                  </w:pPr>
+                  <w:r>
+                    <w:rPr>
+                      <w:rFonts w:ascii="Calibri" w:eastAsia="Times New Roman" w:hAnsi="Calibri" w:cs="Calibri"/>
+                      <w:color w:val="000000"/>
+                      <w:kern w:val="0"/>
+                      <w14:ligatures w14:val="none"/>
+                    </w:rPr>
+                    <w:t>$t6</w:t>
+                  </w:r>
+                </w:p>
+              </w:tc>
+              <w:tc>
+                <w:tcPr>
+                  <w:tcW w:w="7984" w:type="dxa"/>
+                  <w:noWrap/>
+                  <w:hideMark/>
+                </w:tcPr>
+                <w:p>
+                  <w:pPr>
+                    <w:spacing w:after="0" w:line="240" w:lineRule="auto"/>
+                    <w:cnfStyle w:val="000000100000" w:firstRow="0" w:lastRow="0" w:firstColumn="0" w:lastColumn="0" w:oddVBand="0" w:evenVBand="0" w:oddHBand="1" w:evenHBand="0" w:firstRowFirstColumn="0" w:firstRowLastColumn="0" w:lastRowFirstColumn="0" w:lastRowLastColumn="0"/>
+                    <w:rPr>
+                      <w:rFonts w:ascii="Calibri" w:eastAsia="Times New Roman" w:hAnsi="Calibri" w:cs="Calibri"/>
+                      <w:color w:val="000000"/>
+                      <w:kern w:val="0"/>
+                      <w14:ligatures w14:val="none"/>
+                    </w:rPr>
+                  </w:pPr>
+                  <w:r>
+                    <w:rPr>
+                      <w:rFonts w:ascii="Calibri" w:eastAsia="Times New Roman" w:hAnsi="Calibri" w:cs="Calibri"/>
+                      <w:color w:val="000000"/>
+                      <w:kern w:val="0"/>
+                      <w14:ligatures w14:val="none"/>
+                    </w:rPr>
+                    <w:t>U</w:t>
+                  </w:r>
+                  <w:r>
+                    <w:rPr>
+                      <w:rFonts w:ascii="Calibri" w:eastAsia="Times New Roman" w:hAnsi="Calibri" w:cs="Calibri"/>
+                      <w:color w:val="000000"/>
+                      <w:kern w:val="0"/>
+                      <w14:ligatures w14:val="none"/>
+                    </w:rPr>
+                    <w:t>sed to read current value in counter_array when printing output</w:t>
+                  </w:r>
+                </w:p>
+              </w:tc>
+            </w:tr>
+            <w:tr>
+              <w:trPr>
+                <w:trHeight w:val="214"/>
+              </w:trPr>
+              <w:tc>
+                <w:tcPr>
+                  <w:cnfStyle w:val="001000000000" w:firstRow="0" w:lastRow="0" w:firstColumn="1" w:lastColumn="0" w:oddVBand="0" w:evenVBand="0" w:oddHBand="0" w:evenHBand="0" w:firstRowFirstColumn="0" w:firstRowLastColumn="0" w:lastRowFirstColumn="0" w:lastRowLastColumn="0"/>
+                  <w:tcW w:w="1150" w:type="dxa"/>
+                  <w:noWrap/>
+                  <w:hideMark/>
+                </w:tcPr>
+                <w:p>
+                  <w:pPr>
+                    <w:spacing w:after="0" w:line="240" w:lineRule="auto"/>
+                    <w:rPr>
+                      <w:rFonts w:ascii="Calibri" w:eastAsia="Times New Roman" w:hAnsi="Calibri" w:cs="Calibri"/>
+                      <w:color w:val="000000"/>
+                      <w:kern w:val="0"/>
+                      <w14:ligatures w14:val="none"/>
+                    </w:rPr>
+                  </w:pPr>
+                  <w:r>
+                    <w:rPr>
+                      <w:rFonts w:ascii="Calibri" w:eastAsia="Times New Roman" w:hAnsi="Calibri" w:cs="Calibri"/>
+                      <w:color w:val="000000"/>
+                      <w:kern w:val="0"/>
+                      <w14:ligatures w14:val="none"/>
+                    </w:rPr>
+                    <w:t>$t7</w:t>
+                  </w:r>
+                </w:p>
+              </w:tc>
+              <w:tc>
+                <w:tcPr>
+                  <w:tcW w:w="7984" w:type="dxa"/>
+                  <w:noWrap/>
+                  <w:hideMark/>
+                </w:tcPr>
+                <w:p>
+                  <w:pPr>
+                    <w:spacing w:after="0" w:line="240" w:lineRule="auto"/>
+                    <w:cnfStyle w:val="000000000000" w:firstRow="0" w:lastRow="0" w:firstColumn="0" w:lastColumn="0" w:oddVBand="0" w:evenVBand="0" w:oddHBand="0" w:evenHBand="0" w:firstRowFirstColumn="0" w:firstRowLastColumn="0" w:lastRowFirstColumn="0" w:lastRowLastColumn="0"/>
+                    <w:rPr>
+                      <w:rFonts w:ascii="Calibri" w:eastAsia="Times New Roman" w:hAnsi="Calibri" w:cs="Calibri"/>
+                      <w:color w:val="000000"/>
+                      <w:kern w:val="0"/>
+                      <w14:ligatures w14:val="none"/>
+                    </w:rPr>
+                  </w:pPr>
+                  <w:r>
+                    <w:rPr>
+                      <w:rFonts w:ascii="Calibri" w:eastAsia="Times New Roman" w:hAnsi="Calibri" w:cs="Calibri"/>
+                      <w:color w:val="000000"/>
+                      <w:kern w:val="0"/>
+                      <w14:ligatures w14:val="none"/>
+                    </w:rPr>
+                    <w:t>U</w:t>
+                  </w:r>
+                  <w:r>
+                    <w:rPr>
+                      <w:rFonts w:ascii="Calibri" w:eastAsia="Times New Roman" w:hAnsi="Calibri" w:cs="Calibri"/>
+                      <w:color w:val="000000"/>
+                      <w:kern w:val="0"/>
+                      <w14:ligatures w14:val="none"/>
+                    </w:rPr>
+                    <w:t>sed for as subroutine argument for print_output</w:t>
+                  </w:r>
+                </w:p>
+              </w:tc>
+            </w:tr>
+            <w:tr>
+              <w:trPr>
+                <w:cnfStyle w:val="000000100000" w:firstRow="0" w:lastRow="0" w:firstColumn="0" w:lastColumn="0" w:oddVBand="0" w:evenVBand="0" w:oddHBand="1" w:evenHBand="0" w:firstRowFirstColumn="0" w:firstRowLastColumn="0" w:lastRowFirstColumn="0" w:lastRowLastColumn="0"/>
+                <w:trHeight w:val="214"/>
+              </w:trPr>
+              <w:tc>
+                <w:tcPr>
+                  <w:cnfStyle w:val="001000000000" w:firstRow="0" w:lastRow="0" w:firstColumn="1" w:lastColumn="0" w:oddVBand="0" w:evenVBand="0" w:oddHBand="0" w:evenHBand="0" w:firstRowFirstColumn="0" w:firstRowLastColumn="0" w:lastRowFirstColumn="0" w:lastRowLastColumn="0"/>
+                  <w:tcW w:w="1150" w:type="dxa"/>
+                  <w:noWrap/>
+                  <w:hideMark/>
+                </w:tcPr>
+                <w:p>
+                  <w:pPr>
+                    <w:spacing w:after="0" w:line="240" w:lineRule="auto"/>
+                    <w:rPr>
+                      <w:rFonts w:ascii="Calibri" w:eastAsia="Times New Roman" w:hAnsi="Calibri" w:cs="Calibri"/>
+                      <w:color w:val="000000"/>
+                      <w:kern w:val="0"/>
+                      <w14:ligatures w14:val="none"/>
+                    </w:rPr>
+                  </w:pPr>
+                  <w:r>
+                    <w:rPr>
+                      <w:rFonts w:ascii="Calibri" w:eastAsia="Times New Roman" w:hAnsi="Calibri" w:cs="Calibri"/>
+                      <w:color w:val="000000"/>
+                      <w:kern w:val="0"/>
+                      <w14:ligatures w14:val="none"/>
+                    </w:rPr>
+                    <w:t>$v0</w:t>
+                  </w:r>
+                </w:p>
+              </w:tc>
+              <w:tc>
+                <w:tcPr>
+                  <w:tcW w:w="7984" w:type="dxa"/>
+                  <w:noWrap/>
+                  <w:hideMark/>
+                </w:tcPr>
+                <w:p>
+                  <w:pPr>
+                    <w:spacing w:after="0" w:line="240" w:lineRule="auto"/>
+                    <w:cnfStyle w:val="000000100000" w:firstRow="0" w:lastRow="0" w:firstColumn="0" w:lastColumn="0" w:oddVBand="0" w:evenVBand="0" w:oddHBand="1" w:evenHBand="0" w:firstRowFirstColumn="0" w:firstRowLastColumn="0" w:lastRowFirstColumn="0" w:lastRowLastColumn="0"/>
+                    <w:rPr>
+                      <w:rFonts w:ascii="Calibri" w:eastAsia="Times New Roman" w:hAnsi="Calibri" w:cs="Calibri"/>
+                      <w:color w:val="000000"/>
+                      <w:kern w:val="0"/>
+                      <w14:ligatures w14:val="none"/>
+                    </w:rPr>
+                  </w:pPr>
+                  <w:r>
+                    <w:rPr>
+                      <w:rFonts w:ascii="Calibri" w:eastAsia="Times New Roman" w:hAnsi="Calibri" w:cs="Calibri"/>
+                      <w:color w:val="000000"/>
+                      <w:kern w:val="0"/>
+                      <w14:ligatures w14:val="none"/>
+                    </w:rPr>
+                    <w:t>U</w:t>
+                  </w:r>
+                  <w:r>
+                    <w:rPr>
+                      <w:rFonts w:ascii="Calibri" w:eastAsia="Times New Roman" w:hAnsi="Calibri" w:cs="Calibri"/>
+                      <w:color w:val="000000"/>
+                      <w:kern w:val="0"/>
+                      <w14:ligatures w14:val="none"/>
+                    </w:rPr>
+                    <w:t xml:space="preserve">sed for syscall # invoke os to execute current function id </w:t>
+                  </w:r>
+                </w:p>
+              </w:tc>
+            </w:tr>
+            <w:tr>
+              <w:trPr>
+                <w:trHeight w:val="214"/>
+              </w:trPr>
+              <w:tc>
+                <w:tcPr>
+                  <w:cnfStyle w:val="001000000000" w:firstRow="0" w:lastRow="0" w:firstColumn="1" w:lastColumn="0" w:oddVBand="0" w:evenVBand="0" w:oddHBand="0" w:evenHBand="0" w:firstRowFirstColumn="0" w:firstRowLastColumn="0" w:lastRowFirstColumn="0" w:lastRowLastColumn="0"/>
+                  <w:tcW w:w="1150" w:type="dxa"/>
+                  <w:noWrap/>
+                  <w:hideMark/>
+                </w:tcPr>
+                <w:p>
+                  <w:pPr>
+                    <w:spacing w:after="0" w:line="240" w:lineRule="auto"/>
+                    <w:rPr>
+                      <w:rFonts w:ascii="Calibri" w:eastAsia="Times New Roman" w:hAnsi="Calibri" w:cs="Calibri"/>
+                      <w:color w:val="000000"/>
+                      <w:kern w:val="0"/>
+                      <w14:ligatures w14:val="none"/>
+                    </w:rPr>
+                  </w:pPr>
+                  <w:r>
+                    <w:rPr>
+                      <w:rFonts w:ascii="Calibri" w:eastAsia="Times New Roman" w:hAnsi="Calibri" w:cs="Calibri"/>
+                      <w:color w:val="000000"/>
+                      <w:kern w:val="0"/>
+                      <w14:ligatures w14:val="none"/>
+                    </w:rPr>
+                    <w:t>$a0</w:t>
+                  </w:r>
+                </w:p>
+              </w:tc>
+              <w:tc>
+                <w:tcPr>
+                  <w:tcW w:w="7984" w:type="dxa"/>
+                  <w:noWrap/>
+                  <w:hideMark/>
+                </w:tcPr>
+                <w:p>
+                  <w:pPr>
+                    <w:spacing w:after="0" w:line="240" w:lineRule="auto"/>
+                    <w:cnfStyle w:val="000000000000" w:firstRow="0" w:lastRow="0" w:firstColumn="0" w:lastColumn="0" w:oddVBand="0" w:evenVBand="0" w:oddHBand="0" w:evenHBand="0" w:firstRowFirstColumn="0" w:firstRowLastColumn="0" w:lastRowFirstColumn="0" w:lastRowLastColumn="0"/>
+                    <w:rPr>
+                      <w:rFonts w:ascii="Calibri" w:eastAsia="Times New Roman" w:hAnsi="Calibri" w:cs="Calibri"/>
+                      <w:color w:val="000000"/>
+                      <w:kern w:val="0"/>
+                      <w14:ligatures w14:val="none"/>
+                    </w:rPr>
+                  </w:pPr>
+                  <w:r>
+                    <w:rPr>
+                      <w:rFonts w:ascii="Calibri" w:eastAsia="Times New Roman" w:hAnsi="Calibri" w:cs="Calibri"/>
+                      <w:color w:val="000000"/>
+                      <w:kern w:val="0"/>
+                      <w14:ligatures w14:val="none"/>
+                    </w:rPr>
+                    <w:t>U</w:t>
+                  </w:r>
+                  <w:r>
+                    <w:rPr>
+                      <w:rFonts w:ascii="Calibri" w:eastAsia="Times New Roman" w:hAnsi="Calibri" w:cs="Calibri"/>
+                      <w:color w:val="000000"/>
+                      <w:kern w:val="0"/>
+                      <w14:ligatures w14:val="none"/>
+                    </w:rPr>
+                    <w:t>sed for syscall # invoke os to execute current function arguments</w:t>
+                  </w:r>
+                </w:p>
+              </w:tc>
+            </w:tr>
+            <w:tr>
+              <w:trPr>
+                <w:cnfStyle w:val="000000100000" w:firstRow="0" w:lastRow="0" w:firstColumn="0" w:lastColumn="0" w:oddVBand="0" w:evenVBand="0" w:oddHBand="1" w:evenHBand="0" w:firstRowFirstColumn="0" w:firstRowLastColumn="0" w:lastRowFirstColumn="0" w:lastRowLastColumn="0"/>
+                <w:trHeight w:val="214"/>
+              </w:trPr>
+              <w:tc>
+                <w:tcPr>
+                  <w:cnfStyle w:val="001000000000" w:firstRow="0" w:lastRow="0" w:firstColumn="1" w:lastColumn="0" w:oddVBand="0" w:evenVBand="0" w:oddHBand="0" w:evenHBand="0" w:firstRowFirstColumn="0" w:firstRowLastColumn="0" w:lastRowFirstColumn="0" w:lastRowLastColumn="0"/>
+                  <w:tcW w:w="1150" w:type="dxa"/>
+                  <w:noWrap/>
+                  <w:hideMark/>
+                </w:tcPr>
+                <w:p>
+                  <w:pPr>
+                    <w:spacing w:after="0" w:line="240" w:lineRule="auto"/>
+                    <w:rPr>
+                      <w:rFonts w:ascii="Calibri" w:eastAsia="Times New Roman" w:hAnsi="Calibri" w:cs="Calibri"/>
+                      <w:color w:val="000000"/>
+                      <w:kern w:val="0"/>
+                      <w14:ligatures w14:val="none"/>
+                    </w:rPr>
+                  </w:pPr>
+                  <w:r>
+                    <w:rPr>
+                      <w:rFonts w:ascii="Calibri" w:eastAsia="Times New Roman" w:hAnsi="Calibri" w:cs="Calibri"/>
+                      <w:color w:val="000000"/>
+                      <w:kern w:val="0"/>
+                      <w14:ligatures w14:val="none"/>
+                    </w:rPr>
+                    <w:t>$s0</w:t>
+                  </w:r>
+                </w:p>
+              </w:tc>
+              <w:tc>
+                <w:tcPr>
+                  <w:tcW w:w="7984" w:type="dxa"/>
+                  <w:noWrap/>
+                  <w:hideMark/>
+                </w:tcPr>
+                <w:p>
+                  <w:pPr>
+                    <w:spacing w:after="0" w:line="240" w:lineRule="auto"/>
+                    <w:cnfStyle w:val="000000100000" w:firstRow="0" w:lastRow="0" w:firstColumn="0" w:lastColumn="0" w:oddVBand="0" w:evenVBand="0" w:oddHBand="1" w:evenHBand="0" w:firstRowFirstColumn="0" w:firstRowLastColumn="0" w:lastRowFirstColumn="0" w:lastRowLastColumn="0"/>
+                    <w:rPr>
+                      <w:rFonts w:ascii="Calibri" w:eastAsia="Times New Roman" w:hAnsi="Calibri" w:cs="Calibri"/>
+                      <w:color w:val="000000"/>
+                      <w:kern w:val="0"/>
+                      <w14:ligatures w14:val="none"/>
+                    </w:rPr>
+                  </w:pPr>
+                  <w:r>
+                    <w:rPr>
+                      <w:rFonts w:ascii="Calibri" w:eastAsia="Times New Roman" w:hAnsi="Calibri" w:cs="Calibri"/>
+                      <w:color w:val="000000"/>
+                      <w:kern w:val="0"/>
+                      <w14:ligatures w14:val="none"/>
+                    </w:rPr>
+                    <w:t>C</w:t>
+                  </w:r>
+                  <w:r>
+                    <w:rPr>
+                      <w:rFonts w:ascii="Calibri" w:eastAsia="Times New Roman" w:hAnsi="Calibri" w:cs="Calibri"/>
+                      <w:color w:val="000000"/>
+                      <w:kern w:val="0"/>
+                      <w14:ligatures w14:val="none"/>
+                    </w:rPr>
+                    <w:t>ount of letters K</w:t>
+                  </w:r>
+                </w:p>
+              </w:tc>
+            </w:tr>
+            <w:tr>
+              <w:trPr>
+                <w:trHeight w:val="214"/>
+              </w:trPr>
+              <w:tc>
+                <w:tcPr>
+                  <w:cnfStyle w:val="001000000000" w:firstRow="0" w:lastRow="0" w:firstColumn="1" w:lastColumn="0" w:oddVBand="0" w:evenVBand="0" w:oddHBand="0" w:evenHBand="0" w:firstRowFirstColumn="0" w:firstRowLastColumn="0" w:lastRowFirstColumn="0" w:lastRowLastColumn="0"/>
+                  <w:tcW w:w="1150" w:type="dxa"/>
+                  <w:noWrap/>
+                  <w:hideMark/>
+                </w:tcPr>
+                <w:p>
+                  <w:pPr>
+                    <w:spacing w:after="0" w:line="240" w:lineRule="auto"/>
+                    <w:rPr>
+                      <w:rFonts w:ascii="Calibri" w:eastAsia="Times New Roman" w:hAnsi="Calibri" w:cs="Calibri"/>
+                      <w:color w:val="000000"/>
+                      <w:kern w:val="0"/>
+                      <w14:ligatures w14:val="none"/>
+                    </w:rPr>
+                  </w:pPr>
+                  <w:r>
+                    <w:rPr>
+                      <w:rFonts w:ascii="Calibri" w:eastAsia="Times New Roman" w:hAnsi="Calibri" w:cs="Calibri"/>
+                      <w:color w:val="000000"/>
+                      <w:kern w:val="0"/>
+                      <w14:ligatures w14:val="none"/>
+                    </w:rPr>
+                    <w:t>$s1</w:t>
+                  </w:r>
+                </w:p>
+              </w:tc>
+              <w:tc>
+                <w:tcPr>
+                  <w:tcW w:w="7984" w:type="dxa"/>
+                  <w:noWrap/>
+                  <w:hideMark/>
+                </w:tcPr>
+                <w:p>
+                  <w:pPr>
+                    <w:spacing w:after="0" w:line="240" w:lineRule="auto"/>
+                    <w:cnfStyle w:val="000000000000" w:firstRow="0" w:lastRow="0" w:firstColumn="0" w:lastColumn="0" w:oddVBand="0" w:evenVBand="0" w:oddHBand="0" w:evenHBand="0" w:firstRowFirstColumn="0" w:firstRowLastColumn="0" w:lastRowFirstColumn="0" w:lastRowLastColumn="0"/>
+                    <w:rPr>
+                      <w:rFonts w:ascii="Calibri" w:eastAsia="Times New Roman" w:hAnsi="Calibri" w:cs="Calibri"/>
+                      <w:color w:val="000000"/>
+                      <w:kern w:val="0"/>
+                      <w14:ligatures w14:val="none"/>
+                    </w:rPr>
+                  </w:pPr>
+                  <w:r>
+                    <w:rPr>
+                      <w:rFonts w:ascii="Calibri" w:eastAsia="Times New Roman" w:hAnsi="Calibri" w:cs="Calibri"/>
+                      <w:color w:val="000000"/>
+                      <w:kern w:val="0"/>
+                      <w14:ligatures w14:val="none"/>
+                    </w:rPr>
+                    <w:t>C</w:t>
+                  </w:r>
+                  <w:r>
+                    <w:rPr>
+                      <w:rFonts w:ascii="Calibri" w:eastAsia="Times New Roman" w:hAnsi="Calibri" w:cs="Calibri"/>
+                      <w:color w:val="000000"/>
+                      <w:kern w:val="0"/>
+                      <w14:ligatures w14:val="none"/>
+                    </w:rPr>
+                    <w:t>ount of letters N</w:t>
+                  </w:r>
+                </w:p>
+              </w:tc>
+            </w:tr>
+            <w:tr>
+              <w:trPr>
+                <w:cnfStyle w:val="000000100000" w:firstRow="0" w:lastRow="0" w:firstColumn="0" w:lastColumn="0" w:oddVBand="0" w:evenVBand="0" w:oddHBand="1" w:evenHBand="0" w:firstRowFirstColumn="0" w:firstRowLastColumn="0" w:lastRowFirstColumn="0" w:lastRowLastColumn="0"/>
+                <w:trHeight w:val="214"/>
+              </w:trPr>
+              <w:tc>
+                <w:tcPr>
+                  <w:cnfStyle w:val="001000000000" w:firstRow="0" w:lastRow="0" w:firstColumn="1" w:lastColumn="0" w:oddVBand="0" w:evenVBand="0" w:oddHBand="0" w:evenHBand="0" w:firstRowFirstColumn="0" w:firstRowLastColumn="0" w:lastRowFirstColumn="0" w:lastRowLastColumn="0"/>
+                  <w:tcW w:w="1150" w:type="dxa"/>
+                  <w:noWrap/>
+                  <w:hideMark/>
+                </w:tcPr>
+                <w:p>
+                  <w:pPr>
+                    <w:spacing w:after="0" w:line="240" w:lineRule="auto"/>
+                    <w:rPr>
+                      <w:rFonts w:ascii="Calibri" w:eastAsia="Times New Roman" w:hAnsi="Calibri" w:cs="Calibri"/>
+                      <w:color w:val="000000"/>
+                      <w:kern w:val="0"/>
+                      <w14:ligatures w14:val="none"/>
+                    </w:rPr>
+                  </w:pPr>
+                  <w:r>
+                    <w:rPr>
+                      <w:rFonts w:ascii="Calibri" w:eastAsia="Times New Roman" w:hAnsi="Calibri" w:cs="Calibri"/>
+                      <w:color w:val="000000"/>
+                      <w:kern w:val="0"/>
+                      <w14:ligatures w14:val="none"/>
+                    </w:rPr>
+                    <w:t>$s2</w:t>
+                  </w:r>
+                </w:p>
+              </w:tc>
+              <w:tc>
+                <w:tcPr>
+                  <w:tcW w:w="7984" w:type="dxa"/>
+                  <w:noWrap/>
+                  <w:hideMark/>
+                </w:tcPr>
+                <w:p>
+                  <w:pPr>
+                    <w:spacing w:after="0" w:line="240" w:lineRule="auto"/>
+                    <w:cnfStyle w:val="000000100000" w:firstRow="0" w:lastRow="0" w:firstColumn="0" w:lastColumn="0" w:oddVBand="0" w:evenVBand="0" w:oddHBand="1" w:evenHBand="0" w:firstRowFirstColumn="0" w:firstRowLastColumn="0" w:lastRowFirstColumn="0" w:lastRowLastColumn="0"/>
+                    <w:rPr>
+                      <w:rFonts w:ascii="Calibri" w:eastAsia="Times New Roman" w:hAnsi="Calibri" w:cs="Calibri"/>
+                      <w:color w:val="000000"/>
+                      <w:kern w:val="0"/>
+                      <w14:ligatures w14:val="none"/>
+                    </w:rPr>
+                  </w:pPr>
+                  <w:r>
+                    <w:rPr>
+                      <w:rFonts w:ascii="Calibri" w:eastAsia="Times New Roman" w:hAnsi="Calibri" w:cs="Calibri"/>
+                      <w:color w:val="000000"/>
+                      <w:kern w:val="0"/>
+                      <w14:ligatures w14:val="none"/>
+                    </w:rPr>
+                    <w:t>C</w:t>
+                  </w:r>
+                  <w:r>
+                    <w:rPr>
+                      <w:rFonts w:ascii="Calibri" w:eastAsia="Times New Roman" w:hAnsi="Calibri" w:cs="Calibri"/>
+                      <w:color w:val="000000"/>
+                      <w:kern w:val="0"/>
+                      <w14:ligatures w14:val="none"/>
+                    </w:rPr>
+                    <w:t>ount of letters I</w:t>
+                  </w:r>
+                </w:p>
+              </w:tc>
+            </w:tr>
+            <w:tr>
+              <w:trPr>
+                <w:trHeight w:val="214"/>
+              </w:trPr>
+              <w:tc>
+                <w:tcPr>
+                  <w:cnfStyle w:val="001000000000" w:firstRow="0" w:lastRow="0" w:firstColumn="1" w:lastColumn="0" w:oddVBand="0" w:evenVBand="0" w:oddHBand="0" w:evenHBand="0" w:firstRowFirstColumn="0" w:firstRowLastColumn="0" w:lastRowFirstColumn="0" w:lastRowLastColumn="0"/>
+                  <w:tcW w:w="1150" w:type="dxa"/>
+                  <w:noWrap/>
+                  <w:hideMark/>
+                </w:tcPr>
+                <w:p>
+                  <w:pPr>
+                    <w:spacing w:after="0" w:line="240" w:lineRule="auto"/>
+                    <w:rPr>
+                      <w:rFonts w:ascii="Calibri" w:eastAsia="Times New Roman" w:hAnsi="Calibri" w:cs="Calibri"/>
+                      <w:color w:val="000000"/>
+                      <w:kern w:val="0"/>
+                      <w14:ligatures w14:val="none"/>
+                    </w:rPr>
+                  </w:pPr>
+                  <w:r>
+                    <w:rPr>
+                      <w:rFonts w:ascii="Calibri" w:eastAsia="Times New Roman" w:hAnsi="Calibri" w:cs="Calibri"/>
+                      <w:color w:val="000000"/>
+                      <w:kern w:val="0"/>
+                      <w14:ligatures w14:val="none"/>
+                    </w:rPr>
+                    <w:t>$s3</w:t>
+                  </w:r>
+                </w:p>
+              </w:tc>
+              <w:tc>
+                <w:tcPr>
+                  <w:tcW w:w="7984" w:type="dxa"/>
+                  <w:noWrap/>
+                  <w:hideMark/>
+                </w:tcPr>
+                <w:p>
+                  <w:pPr>
+                    <w:spacing w:after="0" w:line="240" w:lineRule="auto"/>
+                    <w:cnfStyle w:val="000000000000" w:firstRow="0" w:lastRow="0" w:firstColumn="0" w:lastColumn="0" w:oddVBand="0" w:evenVBand="0" w:oddHBand="0" w:evenHBand="0" w:firstRowFirstColumn="0" w:firstRowLastColumn="0" w:lastRowFirstColumn="0" w:lastRowLastColumn="0"/>
+                    <w:rPr>
+                      <w:rFonts w:ascii="Calibri" w:eastAsia="Times New Roman" w:hAnsi="Calibri" w:cs="Calibri"/>
+                      <w:color w:val="000000"/>
+                      <w:kern w:val="0"/>
+                      <w14:ligatures w14:val="none"/>
+                    </w:rPr>
+                  </w:pPr>
+                  <w:r>
+                    <w:rPr>
+                      <w:rFonts w:ascii="Calibri" w:eastAsia="Times New Roman" w:hAnsi="Calibri" w:cs="Calibri"/>
+                      <w:color w:val="000000"/>
+                      <w:kern w:val="0"/>
+                      <w14:ligatures w14:val="none"/>
+                    </w:rPr>
+                    <w:t>C</w:t>
+                  </w:r>
+                  <w:r>
+                    <w:rPr>
+                      <w:rFonts w:ascii="Calibri" w:eastAsia="Times New Roman" w:hAnsi="Calibri" w:cs="Calibri"/>
+                      <w:color w:val="000000"/>
+                      <w:kern w:val="0"/>
+                      <w14:ligatures w14:val="none"/>
+                    </w:rPr>
+                    <w:t>ount of letters G</w:t>
+                  </w:r>
+                </w:p>
+              </w:tc>
+            </w:tr>
+            <w:tr>
+              <w:trPr>
+                <w:cnfStyle w:val="000000100000" w:firstRow="0" w:lastRow="0" w:firstColumn="0" w:lastColumn="0" w:oddVBand="0" w:evenVBand="0" w:oddHBand="1" w:evenHBand="0" w:firstRowFirstColumn="0" w:firstRowLastColumn="0" w:lastRowFirstColumn="0" w:lastRowLastColumn="0"/>
+                <w:trHeight w:val="214"/>
+              </w:trPr>
+              <w:tc>
+                <w:tcPr>
+                  <w:cnfStyle w:val="001000000000" w:firstRow="0" w:lastRow="0" w:firstColumn="1" w:lastColumn="0" w:oddVBand="0" w:evenVBand="0" w:oddHBand="0" w:evenHBand="0" w:firstRowFirstColumn="0" w:firstRowLastColumn="0" w:lastRowFirstColumn="0" w:lastRowLastColumn="0"/>
+                  <w:tcW w:w="1150" w:type="dxa"/>
+                  <w:noWrap/>
+                  <w:hideMark/>
+                </w:tcPr>
+                <w:p>
+                  <w:pPr>
+                    <w:spacing w:after="0" w:line="240" w:lineRule="auto"/>
+                    <w:rPr>
+                      <w:rFonts w:ascii="Calibri" w:eastAsia="Times New Roman" w:hAnsi="Calibri" w:cs="Calibri"/>
+                      <w:color w:val="000000"/>
+                      <w:kern w:val="0"/>
+                      <w14:ligatures w14:val="none"/>
+                    </w:rPr>
+                  </w:pPr>
+                  <w:r>
+                    <w:rPr>
+                      <w:rFonts w:ascii="Calibri" w:eastAsia="Times New Roman" w:hAnsi="Calibri" w:cs="Calibri"/>
+                      <w:color w:val="000000"/>
+                      <w:kern w:val="0"/>
+                      <w14:ligatures w14:val="none"/>
+                    </w:rPr>
+                    <w:t>$s4</w:t>
+                  </w:r>
+                </w:p>
+              </w:tc>
+              <w:tc>
+                <w:tcPr>
+                  <w:tcW w:w="7984" w:type="dxa"/>
+                  <w:noWrap/>
+                  <w:hideMark/>
+                </w:tcPr>
+                <w:p>
+                  <w:pPr>
+                    <w:spacing w:after="0" w:line="240" w:lineRule="auto"/>
+                    <w:cnfStyle w:val="000000100000" w:firstRow="0" w:lastRow="0" w:firstColumn="0" w:lastColumn="0" w:oddVBand="0" w:evenVBand="0" w:oddHBand="1" w:evenHBand="0" w:firstRowFirstColumn="0" w:firstRowLastColumn="0" w:lastRowFirstColumn="0" w:lastRowLastColumn="0"/>
+                    <w:rPr>
+                      <w:rFonts w:ascii="Calibri" w:eastAsia="Times New Roman" w:hAnsi="Calibri" w:cs="Calibri"/>
+                      <w:color w:val="000000"/>
+                      <w:kern w:val="0"/>
+                      <w14:ligatures w14:val="none"/>
+                    </w:rPr>
+                  </w:pPr>
+                  <w:r>
+                    <w:rPr>
+                      <w:rFonts w:ascii="Calibri" w:eastAsia="Times New Roman" w:hAnsi="Calibri" w:cs="Calibri"/>
+                      <w:color w:val="000000"/>
+                      <w:kern w:val="0"/>
+                      <w14:ligatures w14:val="none"/>
+                    </w:rPr>
+                    <w:t>C</w:t>
+                  </w:r>
+                  <w:r>
+                    <w:rPr>
+                      <w:rFonts w:ascii="Calibri" w:eastAsia="Times New Roman" w:hAnsi="Calibri" w:cs="Calibri"/>
+                      <w:color w:val="000000"/>
+                      <w:kern w:val="0"/>
+                      <w14:ligatures w14:val="none"/>
+                    </w:rPr>
+                    <w:t>ount of letters H</w:t>
+                  </w:r>
+                </w:p>
+              </w:tc>
+            </w:tr>
+            <w:tr>
+              <w:trPr>
+                <w:trHeight w:val="214"/>
+              </w:trPr>
+              <w:tc>
+                <w:tcPr>
+                  <w:cnfStyle w:val="001000000000" w:firstRow="0" w:lastRow="0" w:firstColumn="1" w:lastColumn="0" w:oddVBand="0" w:evenVBand="0" w:oddHBand="0" w:evenHBand="0" w:firstRowFirstColumn="0" w:firstRowLastColumn="0" w:lastRowFirstColumn="0" w:lastRowLastColumn="0"/>
+                  <w:tcW w:w="1150" w:type="dxa"/>
+                  <w:noWrap/>
+                  <w:hideMark/>
+                </w:tcPr>
+                <w:p>
+                  <w:pPr>
+                    <w:spacing w:after="0" w:line="240" w:lineRule="auto"/>
+                    <w:rPr>
+                      <w:rFonts w:ascii="Calibri" w:eastAsia="Times New Roman" w:hAnsi="Calibri" w:cs="Calibri"/>
+                      <w:color w:val="000000"/>
+                      <w:kern w:val="0"/>
+                      <w14:ligatures w14:val="none"/>
+                    </w:rPr>
+                  </w:pPr>
+                  <w:r>
+                    <w:rPr>
+                      <w:rFonts w:ascii="Calibri" w:eastAsia="Times New Roman" w:hAnsi="Calibri" w:cs="Calibri"/>
+                      <w:color w:val="000000"/>
+                      <w:kern w:val="0"/>
+                      <w14:ligatures w14:val="none"/>
+                    </w:rPr>
+                    <w:t>$s5</w:t>
+                  </w:r>
+                </w:p>
+              </w:tc>
+              <w:tc>
+                <w:tcPr>
+                  <w:tcW w:w="7984" w:type="dxa"/>
+                  <w:noWrap/>
+                  <w:hideMark/>
+                </w:tcPr>
+                <w:p>
+                  <w:pPr>
+                    <w:spacing w:after="0" w:line="240" w:lineRule="auto"/>
+                    <w:cnfStyle w:val="000000000000" w:firstRow="0" w:lastRow="0" w:firstColumn="0" w:lastColumn="0" w:oddVBand="0" w:evenVBand="0" w:oddHBand="0" w:evenHBand="0" w:firstRowFirstColumn="0" w:firstRowLastColumn="0" w:lastRowFirstColumn="0" w:lastRowLastColumn="0"/>
+                    <w:rPr>
+                      <w:rFonts w:ascii="Calibri" w:eastAsia="Times New Roman" w:hAnsi="Calibri" w:cs="Calibri"/>
+                      <w:color w:val="000000"/>
+                      <w:kern w:val="0"/>
+                      <w14:ligatures w14:val="none"/>
+                    </w:rPr>
+                  </w:pPr>
+                  <w:r>
+                    <w:rPr>
+                      <w:rFonts w:ascii="Calibri" w:eastAsia="Times New Roman" w:hAnsi="Calibri" w:cs="Calibri"/>
+                      <w:color w:val="000000"/>
+                      <w:kern w:val="0"/>
+                      <w14:ligatures w14:val="none"/>
+                    </w:rPr>
+                    <w:t>C</w:t>
+                  </w:r>
+                  <w:r>
+                    <w:rPr>
+                      <w:rFonts w:ascii="Calibri" w:eastAsia="Times New Roman" w:hAnsi="Calibri" w:cs="Calibri"/>
+                      <w:color w:val="000000"/>
+                      <w:kern w:val="0"/>
+                      <w14:ligatures w14:val="none"/>
+                    </w:rPr>
+                    <w:t>ount of letters T</w:t>
+                  </w:r>
+                </w:p>
+              </w:tc>
+            </w:tr>
+            <w:tr>
+              <w:trPr>
+                <w:cnfStyle w:val="000000100000" w:firstRow="0" w:lastRow="0" w:firstColumn="0" w:lastColumn="0" w:oddVBand="0" w:evenVBand="0" w:oddHBand="1" w:evenHBand="0" w:firstRowFirstColumn="0" w:firstRowLastColumn="0" w:lastRowFirstColumn="0" w:lastRowLastColumn="0"/>
+                <w:trHeight w:val="214"/>
+              </w:trPr>
+              <w:tc>
+                <w:tcPr>
+                  <w:cnfStyle w:val="001000000000" w:firstRow="0" w:lastRow="0" w:firstColumn="1" w:lastColumn="0" w:oddVBand="0" w:evenVBand="0" w:oddHBand="0" w:evenHBand="0" w:firstRowFirstColumn="0" w:firstRowLastColumn="0" w:lastRowFirstColumn="0" w:lastRowLastColumn="0"/>
+                  <w:tcW w:w="1150" w:type="dxa"/>
+                  <w:noWrap/>
+                  <w:hideMark/>
+                </w:tcPr>
+                <w:p>
+                  <w:pPr>
+                    <w:spacing w:after="0" w:line="240" w:lineRule="auto"/>
+                    <w:rPr>
+                      <w:rFonts w:ascii="Calibri" w:eastAsia="Times New Roman" w:hAnsi="Calibri" w:cs="Calibri"/>
+                      <w:color w:val="000000"/>
+                      <w:kern w:val="0"/>
+                      <w14:ligatures w14:val="none"/>
+                    </w:rPr>
+                  </w:pPr>
+                  <w:r>
+                    <w:rPr>
+                      <w:rFonts w:ascii="Calibri" w:eastAsia="Times New Roman" w:hAnsi="Calibri" w:cs="Calibri"/>
+                      <w:color w:val="000000"/>
+                      <w:kern w:val="0"/>
+                      <w14:ligatures w14:val="none"/>
+                    </w:rPr>
+                    <w:t>$s6</w:t>
+                  </w:r>
+                </w:p>
+              </w:tc>
+              <w:tc>
+                <w:tcPr>
+                  <w:tcW w:w="7984" w:type="dxa"/>
+                  <w:noWrap/>
+                  <w:hideMark/>
+                </w:tcPr>
+                <w:p>
+                  <w:pPr>
+                    <w:spacing w:after="0" w:line="240" w:lineRule="auto"/>
+                    <w:cnfStyle w:val="000000100000" w:firstRow="0" w:lastRow="0" w:firstColumn="0" w:lastColumn="0" w:oddVBand="0" w:evenVBand="0" w:oddHBand="1" w:evenHBand="0" w:firstRowFirstColumn="0" w:firstRowLastColumn="0" w:lastRowFirstColumn="0" w:lastRowLastColumn="0"/>
+                    <w:rPr>
+                      <w:rFonts w:ascii="Calibri" w:eastAsia="Times New Roman" w:hAnsi="Calibri" w:cs="Calibri"/>
+                      <w:color w:val="000000"/>
+                      <w:kern w:val="0"/>
+                      <w14:ligatures w14:val="none"/>
+                    </w:rPr>
+                  </w:pPr>
+                  <w:r>
+                    <w:rPr>
+                      <w:rFonts w:ascii="Calibri" w:eastAsia="Times New Roman" w:hAnsi="Calibri" w:cs="Calibri"/>
+                      <w:color w:val="000000"/>
+                      <w:kern w:val="0"/>
+                      <w14:ligatures w14:val="none"/>
+                    </w:rPr>
+                    <w:t>C</w:t>
+                  </w:r>
+                  <w:r>
+                    <w:rPr>
+                      <w:rFonts w:ascii="Calibri" w:eastAsia="Times New Roman" w:hAnsi="Calibri" w:cs="Calibri"/>
+                      <w:color w:val="000000"/>
+                      <w:kern w:val="0"/>
+                      <w14:ligatures w14:val="none"/>
+                    </w:rPr>
+                    <w:t>ount of letters S</w:t>
+                  </w:r>
+                </w:p>
+              </w:tc>
+            </w:tr>
+            <w:tr>
+              <w:trPr>
+                <w:trHeight w:val="214"/>
+              </w:trPr>
+              <w:tc>
+                <w:tcPr>
+                  <w:cnfStyle w:val="001000000000" w:firstRow="0" w:lastRow="0" w:firstColumn="1" w:lastColumn="0" w:oddVBand="0" w:evenVBand="0" w:oddHBand="0" w:evenHBand="0" w:firstRowFirstColumn="0" w:firstRowLastColumn="0" w:lastRowFirstColumn="0" w:lastRowLastColumn="0"/>
+                  <w:tcW w:w="1150" w:type="dxa"/>
+                  <w:noWrap/>
+                  <w:hideMark/>
+                </w:tcPr>
+                <w:p>
+                  <w:pPr>
+                    <w:spacing w:after="0" w:line="240" w:lineRule="auto"/>
+                    <w:rPr>
+                      <w:rFonts w:ascii="Calibri" w:eastAsia="Times New Roman" w:hAnsi="Calibri" w:cs="Calibri"/>
+                      <w:color w:val="000000"/>
+                      <w:kern w:val="0"/>
+                      <w14:ligatures w14:val="none"/>
+                    </w:rPr>
+                  </w:pPr>
+                  <w:r>
+                    <w:rPr>
+                      <w:rFonts w:ascii="Calibri" w:eastAsia="Times New Roman" w:hAnsi="Calibri" w:cs="Calibri"/>
+                      <w:color w:val="000000"/>
+                      <w:kern w:val="0"/>
+                      <w14:ligatures w14:val="none"/>
+                    </w:rPr>
+                    <w:t>$t7</w:t>
+                  </w:r>
+                </w:p>
+              </w:tc>
+              <w:tc>
+                <w:tcPr>
+                  <w:tcW w:w="7984" w:type="dxa"/>
+                  <w:noWrap/>
+                  <w:hideMark/>
+                </w:tcPr>
+                <w:p>
+                  <w:pPr>
+                    <w:spacing w:after="0" w:line="240" w:lineRule="auto"/>
+                    <w:cnfStyle w:val="000000000000" w:firstRow="0" w:lastRow="0" w:firstColumn="0" w:lastColumn="0" w:oddVBand="0" w:evenVBand="0" w:oddHBand="0" w:evenHBand="0" w:firstRowFirstColumn="0" w:firstRowLastColumn="0" w:lastRowFirstColumn="0" w:lastRowLastColumn="0"/>
+                    <w:rPr>
+                      <w:rFonts w:ascii="Calibri" w:eastAsia="Times New Roman" w:hAnsi="Calibri" w:cs="Calibri"/>
+                      <w:color w:val="000000"/>
+                      <w:kern w:val="0"/>
+                      <w14:ligatures w14:val="none"/>
+                    </w:rPr>
+                  </w:pPr>
+                  <w:r>
+                    <w:rPr>
+                      <w:rFonts w:ascii="Calibri" w:eastAsia="Times New Roman" w:hAnsi="Calibri" w:cs="Calibri"/>
+                      <w:color w:val="000000"/>
+                      <w:kern w:val="0"/>
+                      <w14:ligatures w14:val="none"/>
+                    </w:rPr>
+                    <w:t>A</w:t>
+                  </w:r>
+                  <w:r>
+                    <w:rPr>
+                      <w:rFonts w:ascii="Calibri" w:eastAsia="Times New Roman" w:hAnsi="Calibri" w:cs="Calibri"/>
+                      <w:color w:val="000000"/>
+                      <w:kern w:val="0"/>
+                      <w14:ligatures w14:val="none"/>
+                    </w:rPr>
+                    <w:t>ddress of current character</w:t>
+                  </w:r>
+                </w:p>
+              </w:tc>
+            </w:tr>
+            <w:tr>
+              <w:trPr>
+                <w:cnfStyle w:val="000000100000" w:firstRow="0" w:lastRow="0" w:firstColumn="0" w:lastColumn="0" w:oddVBand="0" w:evenVBand="0" w:oddHBand="1" w:evenHBand="0" w:firstRowFirstColumn="0" w:firstRowLastColumn="0" w:lastRowFirstColumn="0" w:lastRowLastColumn="0"/>
+                <w:trHeight w:val="214"/>
+              </w:trPr>
+              <w:tc>
+                <w:tcPr>
+                  <w:cnfStyle w:val="001000000000" w:firstRow="0" w:lastRow="0" w:firstColumn="1" w:lastColumn="0" w:oddVBand="0" w:evenVBand="0" w:oddHBand="0" w:evenHBand="0" w:firstRowFirstColumn="0" w:firstRowLastColumn="0" w:lastRowFirstColumn="0" w:lastRowLastColumn="0"/>
+                  <w:tcW w:w="1150" w:type="dxa"/>
+                  <w:noWrap/>
+                  <w:hideMark/>
+                </w:tcPr>
+                <w:p>
+                  <w:pPr>
+                    <w:spacing w:after="0" w:line="240" w:lineRule="auto"/>
+                    <w:rPr>
+                      <w:rFonts w:ascii="Calibri" w:eastAsia="Times New Roman" w:hAnsi="Calibri" w:cs="Calibri"/>
+                      <w:color w:val="000000"/>
+                      <w:kern w:val="0"/>
+                      <w14:ligatures w14:val="none"/>
+                    </w:rPr>
+                  </w:pPr>
+                  <w:r>
+                    <w:rPr>
+                      <w:rFonts w:ascii="Calibri" w:eastAsia="Times New Roman" w:hAnsi="Calibri" w:cs="Calibri"/>
+                      <w:color w:val="000000"/>
+                      <w:kern w:val="0"/>
+                      <w14:ligatures w14:val="none"/>
+                    </w:rPr>
+                    <w:t>$s7</w:t>
+                  </w:r>
+                </w:p>
+              </w:tc>
+              <w:tc>
+                <w:tcPr>
+                  <w:tcW w:w="7984" w:type="dxa"/>
+                  <w:noWrap/>
+                  <w:hideMark/>
+                </w:tcPr>
+                <w:p>
+                  <w:pPr>
+                    <w:spacing w:after="0" w:line="240" w:lineRule="auto"/>
+                    <w:cnfStyle w:val="000000100000" w:firstRow="0" w:lastRow="0" w:firstColumn="0" w:lastColumn="0" w:oddVBand="0" w:evenVBand="0" w:oddHBand="1" w:evenHBand="0" w:firstRowFirstColumn="0" w:firstRowLastColumn="0" w:lastRowFirstColumn="0" w:lastRowLastColumn="0"/>
+                    <w:rPr>
+                      <w:rFonts w:ascii="Calibri" w:eastAsia="Times New Roman" w:hAnsi="Calibri" w:cs="Calibri"/>
+                      <w:color w:val="000000"/>
+                      <w:kern w:val="0"/>
+                      <w14:ligatures w14:val="none"/>
+                    </w:rPr>
+                  </w:pPr>
+                  <w:r>
+                    <w:rPr>
+                      <w:rFonts w:ascii="Calibri" w:eastAsia="Times New Roman" w:hAnsi="Calibri" w:cs="Calibri"/>
+                      <w:color w:val="000000"/>
+                      <w:kern w:val="0"/>
+                      <w14:ligatures w14:val="none"/>
+                    </w:rPr>
+                    <w:t>C</w:t>
+                  </w:r>
+                  <w:r>
+                    <w:rPr>
+                      <w:rFonts w:ascii="Calibri" w:eastAsia="Times New Roman" w:hAnsi="Calibri" w:cs="Calibri"/>
+                      <w:color w:val="000000"/>
+                      <w:kern w:val="0"/>
+                      <w14:ligatures w14:val="none"/>
+                    </w:rPr>
+                    <w:t>urrent character</w:t>
+                  </w:r>
+                </w:p>
+              </w:tc>
+            </w:tr>
+          </w:tbl>
+          <w:p>
+            <w:pPr>
+              <w:spacing w:after="0" w:line="240" w:lineRule="auto"/>
+              <w:rPr>
+                <w:rFonts w:ascii="Calibri" w:eastAsia="Times New Roman" w:hAnsi="Calibri" w:cs="Calibri"/>
+                <w:color w:val="000000"/>
+                <w:kern w:val="0"/>
+                <w14:ligatures w14:val="none"/>
+              </w:rPr>
+            </w:pPr>
+          </w:p>
+        </w:tc>
+      </w:tr>
+    </w:tbl>
+    <w:p/>
     <w:p>
       <w:pPr>
         <w:pStyle w:val="Heading1"/>
@@ -1138,6 +2780,28 @@
       <w:szCs w:val="26"/>
     </w:rPr>
   </w:style>
+  <w:style w:type="paragraph" w:styleId="Heading3">
+    <w:name w:val="heading 3"/>
+    <w:basedOn w:val="Normal"/>
+    <w:next w:val="Normal"/>
+    <w:link w:val="Heading3Char"/>
+    <w:uiPriority w:val="9"/>
+    <w:unhideWhenUsed/>
+    <w:qFormat/>
+    <w:rsid w:val="004A3C55"/>
+    <w:pPr>
+      <w:keepNext/>
+      <w:keepLines/>
+      <w:spacing w:before="40" w:after="0"/>
+      <w:outlineLvl w:val="2"/>
+    </w:pPr>
+    <w:rPr>
+      <w:rFonts w:asciiTheme="majorHAnsi" w:eastAsiaTheme="majorEastAsia" w:hAnsiTheme="majorHAnsi" w:cstheme="majorBidi"/>
+      <w:color w:val="1F3763" w:themeColor="accent1" w:themeShade="7F"/>
+      <w:sz w:val="24"/>
+      <w:szCs w:val="24"/>
+    </w:rPr>
+  </w:style>
   <w:style w:type="character" w:default="1" w:styleId="DefaultParagraphFont">
     <w:name w:val="Default Paragraph Font"/>
     <w:uiPriority w:val="1"/>
@@ -1277,6 +2941,188 @@
       <w:sz w:val="18"/>
       <w:szCs w:val="18"/>
     </w:rPr>
+  </w:style>
+  <w:style w:type="character" w:customStyle="1" w:styleId="Heading3Char">
+    <w:name w:val="Heading 3 Char"/>
+    <w:basedOn w:val="DefaultParagraphFont"/>
+    <w:link w:val="Heading3"/>
+    <w:uiPriority w:val="9"/>
+    <w:rsid w:val="004A3C55"/>
+    <w:rPr>
+      <w:rFonts w:asciiTheme="majorHAnsi" w:eastAsiaTheme="majorEastAsia" w:hAnsiTheme="majorHAnsi" w:cstheme="majorBidi"/>
+      <w:color w:val="1F3763" w:themeColor="accent1" w:themeShade="7F"/>
+      <w:sz w:val="24"/>
+      <w:szCs w:val="24"/>
+    </w:rPr>
+  </w:style>
+  <w:style w:type="table" w:styleId="TableGrid">
+    <w:name w:val="Table Grid"/>
+    <w:basedOn w:val="TableNormal"/>
+    <w:uiPriority w:val="39"/>
+    <w:rsid w:val="004A3C55"/>
+    <w:pPr>
+      <w:spacing w:after="0" w:line="240" w:lineRule="auto"/>
+    </w:pPr>
+    <w:tblPr>
+      <w:tblBorders>
+        <w:top w:val="single" w:sz="4" w:space="0" w:color="auto"/>
+        <w:left w:val="single" w:sz="4" w:space="0" w:color="auto"/>
+        <w:bottom w:val="single" w:sz="4" w:space="0" w:color="auto"/>
+        <w:right w:val="single" w:sz="4" w:space="0" w:color="auto"/>
+        <w:insideH w:val="single" w:sz="4" w:space="0" w:color="auto"/>
+        <w:insideV w:val="single" w:sz="4" w:space="0" w:color="auto"/>
+      </w:tblBorders>
+    </w:tblPr>
+  </w:style>
+  <w:style w:type="table" w:styleId="ListTable4-Accent6">
+    <w:name w:val="List Table 4 Accent 6"/>
+    <w:basedOn w:val="TableNormal"/>
+    <w:uiPriority w:val="49"/>
+    <w:rsid w:val="00C15BD0"/>
+    <w:pPr>
+      <w:spacing w:after="0" w:line="240" w:lineRule="auto"/>
+    </w:pPr>
+    <w:tblPr>
+      <w:tblStyleRowBandSize w:val="1"/>
+      <w:tblStyleColBandSize w:val="1"/>
+      <w:tblBorders>
+        <w:top w:val="single" w:sz="4" w:space="0" w:color="A8D08D" w:themeColor="accent6" w:themeTint="99"/>
+        <w:left w:val="single" w:sz="4" w:space="0" w:color="A8D08D" w:themeColor="accent6" w:themeTint="99"/>
+        <w:bottom w:val="single" w:sz="4" w:space="0" w:color="A8D08D" w:themeColor="accent6" w:themeTint="99"/>
+        <w:right w:val="single" w:sz="4" w:space="0" w:color="A8D08D" w:themeColor="accent6" w:themeTint="99"/>
+        <w:insideH w:val="single" w:sz="4" w:space="0" w:color="A8D08D" w:themeColor="accent6" w:themeTint="99"/>
+      </w:tblBorders>
+    </w:tblPr>
+    <w:tblStylePr w:type="firstRow">
+      <w:rPr>
+        <w:b/>
+        <w:bCs/>
+        <w:color w:val="FFFFFF" w:themeColor="background1"/>
+      </w:rPr>
+      <w:tblPr/>
+      <w:tcPr>
+        <w:tcBorders>
+          <w:top w:val="single" w:sz="4" w:space="0" w:color="70AD47" w:themeColor="accent6"/>
+          <w:left w:val="single" w:sz="4" w:space="0" w:color="70AD47" w:themeColor="accent6"/>
+          <w:bottom w:val="single" w:sz="4" w:space="0" w:color="70AD47" w:themeColor="accent6"/>
+          <w:right w:val="single" w:sz="4" w:space="0" w:color="70AD47" w:themeColor="accent6"/>
+          <w:insideH w:val="nil"/>
+        </w:tcBorders>
+        <w:shd w:val="clear" w:color="auto" w:fill="70AD47" w:themeFill="accent6"/>
+      </w:tcPr>
+    </w:tblStylePr>
+    <w:tblStylePr w:type="lastRow">
+      <w:rPr>
+        <w:b/>
+        <w:bCs/>
+      </w:rPr>
+      <w:tblPr/>
+      <w:tcPr>
+        <w:tcBorders>
+          <w:top w:val="double" w:sz="4" w:space="0" w:color="A8D08D" w:themeColor="accent6" w:themeTint="99"/>
+        </w:tcBorders>
+      </w:tcPr>
+    </w:tblStylePr>
+    <w:tblStylePr w:type="firstCol">
+      <w:rPr>
+        <w:b/>
+        <w:bCs/>
+      </w:rPr>
+    </w:tblStylePr>
+    <w:tblStylePr w:type="lastCol">
+      <w:rPr>
+        <w:b/>
+        <w:bCs/>
+      </w:rPr>
+    </w:tblStylePr>
+    <w:tblStylePr w:type="band1Vert">
+      <w:tblPr/>
+      <w:tcPr>
+        <w:shd w:val="clear" w:color="auto" w:fill="E2EFD9" w:themeFill="accent6" w:themeFillTint="33"/>
+      </w:tcPr>
+    </w:tblStylePr>
+    <w:tblStylePr w:type="band1Horz">
+      <w:tblPr/>
+      <w:tcPr>
+        <w:shd w:val="clear" w:color="auto" w:fill="E2EFD9" w:themeFill="accent6" w:themeFillTint="33"/>
+      </w:tcPr>
+    </w:tblStylePr>
+  </w:style>
+  <w:style w:type="table" w:styleId="GridTable4-Accent1">
+    <w:name w:val="Grid Table 4 Accent 1"/>
+    <w:basedOn w:val="TableNormal"/>
+    <w:uiPriority w:val="49"/>
+    <w:rsid w:val="00C15BD0"/>
+    <w:pPr>
+      <w:spacing w:after="0" w:line="240" w:lineRule="auto"/>
+    </w:pPr>
+    <w:tblPr>
+      <w:tblStyleRowBandSize w:val="1"/>
+      <w:tblStyleColBandSize w:val="1"/>
+      <w:tblBorders>
+        <w:top w:val="single" w:sz="4" w:space="0" w:color="8EAADB" w:themeColor="accent1" w:themeTint="99"/>
+        <w:left w:val="single" w:sz="4" w:space="0" w:color="8EAADB" w:themeColor="accent1" w:themeTint="99"/>
+        <w:bottom w:val="single" w:sz="4" w:space="0" w:color="8EAADB" w:themeColor="accent1" w:themeTint="99"/>
+        <w:right w:val="single" w:sz="4" w:space="0" w:color="8EAADB" w:themeColor="accent1" w:themeTint="99"/>
+        <w:insideH w:val="single" w:sz="4" w:space="0" w:color="8EAADB" w:themeColor="accent1" w:themeTint="99"/>
+        <w:insideV w:val="single" w:sz="4" w:space="0" w:color="8EAADB" w:themeColor="accent1" w:themeTint="99"/>
+      </w:tblBorders>
+    </w:tblPr>
+    <w:tblStylePr w:type="firstRow">
+      <w:rPr>
+        <w:b/>
+        <w:bCs/>
+        <w:color w:val="FFFFFF" w:themeColor="background1"/>
+      </w:rPr>
+      <w:tblPr/>
+      <w:tcPr>
+        <w:tcBorders>
+          <w:top w:val="single" w:sz="4" w:space="0" w:color="4472C4" w:themeColor="accent1"/>
+          <w:left w:val="single" w:sz="4" w:space="0" w:color="4472C4" w:themeColor="accent1"/>
+          <w:bottom w:val="single" w:sz="4" w:space="0" w:color="4472C4" w:themeColor="accent1"/>
+          <w:right w:val="single" w:sz="4" w:space="0" w:color="4472C4" w:themeColor="accent1"/>
+          <w:insideH w:val="nil"/>
+          <w:insideV w:val="nil"/>
+        </w:tcBorders>
+        <w:shd w:val="clear" w:color="auto" w:fill="4472C4" w:themeFill="accent1"/>
+      </w:tcPr>
+    </w:tblStylePr>
+    <w:tblStylePr w:type="lastRow">
+      <w:rPr>
+        <w:b/>
+        <w:bCs/>
+      </w:rPr>
+      <w:tblPr/>
+      <w:tcPr>
+        <w:tcBorders>
+          <w:top w:val="double" w:sz="4" w:space="0" w:color="4472C4" w:themeColor="accent1"/>
+        </w:tcBorders>
+      </w:tcPr>
+    </w:tblStylePr>
+    <w:tblStylePr w:type="firstCol">
+      <w:rPr>
+        <w:b/>
+        <w:bCs/>
+      </w:rPr>
+    </w:tblStylePr>
+    <w:tblStylePr w:type="lastCol">
+      <w:rPr>
+        <w:b/>
+        <w:bCs/>
+      </w:rPr>
+    </w:tblStylePr>
+    <w:tblStylePr w:type="band1Vert">
+      <w:tblPr/>
+      <w:tcPr>
+        <w:shd w:val="clear" w:color="auto" w:fill="D9E2F3" w:themeFill="accent1" w:themeFillTint="33"/>
+      </w:tcPr>
+    </w:tblStylePr>
+    <w:tblStylePr w:type="band1Horz">
+      <w:tblPr/>
+      <w:tcPr>
+        <w:shd w:val="clear" w:color="auto" w:fill="D9E2F3" w:themeFill="accent1" w:themeFillTint="33"/>
+      </w:tcPr>
+    </w:tblStylePr>
   </w:style>
 </w:styles>
 </file>
@@ -1574,4 +3420,16 @@
     </a:ext>
   </a:extLst>
 </a:theme>
+</file>
+
+<file path=customXml/item1.xml><?xml version="1.0" encoding="utf-8"?>
+<b:Sources xmlns:b="http://schemas.openxmlformats.org/officeDocument/2006/bibliography" xmlns="http://schemas.openxmlformats.org/officeDocument/2006/bibliography" SelectedStyle="\APASixthEditionOfficeOnline.xsl" StyleName="APA" Version="6"/>
+</file>
+
+<file path=customXml/itemProps1.xml><?xml version="1.0" encoding="utf-8"?>
+<ds:datastoreItem xmlns:ds="http://schemas.openxmlformats.org/officeDocument/2006/customXml" ds:itemID="{522CE189-3E3E-4839-BE2E-F8050BD3DA55}">
+  <ds:schemaRefs>
+    <ds:schemaRef ds:uri="http://schemas.openxmlformats.org/officeDocument/2006/bibliography"/>
+  </ds:schemaRefs>
+</ds:datastoreItem>
 </file>
</xml_diff>